<commit_message>
ajout illustrator merise / png
</commit_message>
<xml_diff>
--- a/1_Analyse/5_Cahier des charges/cahier des charges.docx
+++ b/1_Analyse/5_Cahier des charges/cahier des charges.docx
@@ -3915,8 +3915,6 @@
       <w:r>
         <w:t xml:space="preserve"> faire &gt;</w:t>
       </w:r>
-      <w:bookmarkStart w:id="13" w:name="_GoBack"/>
-      <w:bookmarkEnd w:id="13"/>
     </w:p>
     <w:p>
       <w:r>
@@ -3928,11 +3926,11 @@
       <w:pPr>
         <w:pStyle w:val="Titre2"/>
       </w:pPr>
-      <w:bookmarkStart w:id="14" w:name="_Toc29391006"/>
+      <w:bookmarkStart w:id="13" w:name="_Toc29391006"/>
       <w:r>
         <w:t>Backoffice</w:t>
       </w:r>
-      <w:bookmarkEnd w:id="14"/>
+      <w:bookmarkEnd w:id="13"/>
     </w:p>
     <w:p>
       <w:r>
@@ -3949,12 +3947,12 @@
       <w:pPr>
         <w:pStyle w:val="Titre1"/>
       </w:pPr>
-      <w:bookmarkStart w:id="15" w:name="_Toc29391007"/>
+      <w:bookmarkStart w:id="14" w:name="_Toc29391007"/>
       <w:r>
         <w:lastRenderedPageBreak/>
         <w:t>Dictionnaire des données</w:t>
       </w:r>
-      <w:bookmarkEnd w:id="15"/>
+      <w:bookmarkEnd w:id="14"/>
     </w:p>
     <w:tbl>
       <w:tblPr>
@@ -8491,27 +8489,69 @@
       <w:pPr>
         <w:pStyle w:val="Titre1"/>
       </w:pPr>
-      <w:bookmarkStart w:id="16" w:name="_Toc29391008"/>
+      <w:bookmarkStart w:id="15" w:name="_Toc29391008"/>
       <w:r>
         <w:lastRenderedPageBreak/>
         <w:t>Modèle Conceptuel de Données</w:t>
       </w:r>
+      <w:bookmarkStart w:id="16" w:name="_GoBack"/>
+      <w:bookmarkEnd w:id="15"/>
       <w:bookmarkEnd w:id="16"/>
     </w:p>
     <w:p>
       <w:r>
-        <w:t xml:space="preserve">&lt; </w:t>
+        <w:rPr>
+          <w:noProof/>
+        </w:rPr>
+        <w:drawing>
+          <wp:inline distT="0" distB="0" distL="0" distR="0" wp14:anchorId="3AB84C37" wp14:editId="16FE8A44">
+            <wp:extent cx="5824097" cy="6044540"/>
+            <wp:effectExtent l="0" t="0" r="5715" b="0"/>
+            <wp:docPr id="5" name="Image 5"/>
+            <wp:cNvGraphicFramePr>
+              <a:graphicFrameLocks xmlns:a="http://schemas.openxmlformats.org/drawingml/2006/main" noChangeAspect="1"/>
+            </wp:cNvGraphicFramePr>
+            <a:graphic xmlns:a="http://schemas.openxmlformats.org/drawingml/2006/main">
+              <a:graphicData uri="http://schemas.openxmlformats.org/drawingml/2006/picture">
+                <pic:pic xmlns:pic="http://schemas.openxmlformats.org/drawingml/2006/picture">
+                  <pic:nvPicPr>
+                    <pic:cNvPr id="0" name="Picture 1"/>
+                    <pic:cNvPicPr>
+                      <a:picLocks noChangeAspect="1" noChangeArrowheads="1"/>
+                    </pic:cNvPicPr>
+                  </pic:nvPicPr>
+                  <pic:blipFill>
+                    <a:blip r:embed="rId14">
+                      <a:extLst>
+                        <a:ext uri="{28A0092B-C50C-407E-A947-70E740481C1C}">
+                          <a14:useLocalDpi xmlns:a14="http://schemas.microsoft.com/office/drawing/2010/main" val="0"/>
+                        </a:ext>
+                      </a:extLst>
+                    </a:blip>
+                    <a:srcRect/>
+                    <a:stretch>
+                      <a:fillRect/>
+                    </a:stretch>
+                  </pic:blipFill>
+                  <pic:spPr bwMode="auto">
+                    <a:xfrm>
+                      <a:off x="0" y="0"/>
+                      <a:ext cx="5850947" cy="6072406"/>
+                    </a:xfrm>
+                    <a:prstGeom prst="rect">
+                      <a:avLst/>
+                    </a:prstGeom>
+                    <a:noFill/>
+                    <a:ln>
+                      <a:noFill/>
+                    </a:ln>
+                  </pic:spPr>
+                </pic:pic>
+              </a:graphicData>
+            </a:graphic>
+          </wp:inline>
+        </w:drawing>
       </w:r>
-      <w:proofErr w:type="gramStart"/>
-      <w:r>
-        <w:t>a</w:t>
-      </w:r>
-      <w:proofErr w:type="gramEnd"/>
-      <w:r>
-        <w:t xml:space="preserve"> insérer ici&gt;</w:t>
-      </w:r>
-    </w:p>
-    <w:p>
       <w:r>
         <w:br w:type="page"/>
       </w:r>
@@ -8542,8 +8582,8 @@
     </w:p>
     <w:p/>
     <w:sectPr>
-      <w:headerReference w:type="default" r:id="rId14"/>
-      <w:footerReference w:type="default" r:id="rId15"/>
+      <w:headerReference w:type="default" r:id="rId15"/>
+      <w:footerReference w:type="default" r:id="rId16"/>
       <w:pgSz w:w="11906" w:h="16838"/>
       <w:pgMar w:top="1417" w:right="1417" w:bottom="1417" w:left="1417" w:header="708" w:footer="708" w:gutter="0"/>
       <w:cols w:space="708"/>
@@ -23551,7 +23591,7 @@
 </file>
 
 <file path=customXml/itemProps1.xml><?xml version="1.0" encoding="utf-8"?>
-<ds:datastoreItem xmlns:ds="http://schemas.openxmlformats.org/officeDocument/2006/customXml" ds:itemID="{F79E4CAA-4543-465D-887C-8204BEA0100D}">
+<ds:datastoreItem xmlns:ds="http://schemas.openxmlformats.org/officeDocument/2006/customXml" ds:itemID="{3638B7E2-F765-43C8-AB3C-1DD842A72CED}">
   <ds:schemaRefs>
     <ds:schemaRef ds:uri="http://schemas.openxmlformats.org/officeDocument/2006/bibliography"/>
   </ds:schemaRefs>

</xml_diff>

<commit_message>
Mise à jour du cahier des charges + fiche de suivi
</commit_message>
<xml_diff>
--- a/1_Analyse/5_Cahier des charges/cahier des charges.docx
+++ b/1_Analyse/5_Cahier des charges/cahier des charges.docx
@@ -114,7 +114,7 @@
           <w:noProof/>
         </w:rPr>
         <w:drawing>
-          <wp:inline distT="0" distB="0" distL="0" distR="0">
+          <wp:inline distT="0" distB="0" distL="0" distR="0" wp14:anchorId="45580991" wp14:editId="5D73DB89">
             <wp:extent cx="5113867" cy="1447800"/>
             <wp:effectExtent l="0" t="0" r="0" b="0"/>
             <wp:docPr id="1" name="Image 1" descr="C:\Users\disiitp10\Documents\My Screen Captures\Charte-Graphique_Olivier-Ravinasaga-DISII-TP-2019.pdf - Adobe Acrobat Reader DC_7.jpg"/>
@@ -172,6 +172,13 @@
     </w:p>
     <w:sdt>
       <w:sdtPr>
+        <w:rPr>
+          <w:rFonts w:ascii="Roboto" w:eastAsiaTheme="minorHAnsi" w:hAnsi="Roboto" w:cstheme="minorBidi"/>
+          <w:color w:val="auto"/>
+          <w:sz w:val="22"/>
+          <w:szCs w:val="22"/>
+          <w:lang w:eastAsia="en-US"/>
+        </w:rPr>
         <w:id w:val="-2120368581"/>
         <w:docPartObj>
           <w:docPartGallery w:val="Table of Contents"/>
@@ -180,13 +187,8 @@
       </w:sdtPr>
       <w:sdtEndPr>
         <w:rPr>
-          <w:rFonts w:ascii="Roboto" w:eastAsiaTheme="minorHAnsi" w:hAnsi="Roboto" w:cstheme="minorBidi"/>
           <w:b/>
           <w:bCs/>
-          <w:color w:val="auto"/>
-          <w:sz w:val="22"/>
-          <w:szCs w:val="22"/>
-          <w:lang w:eastAsia="en-US"/>
         </w:rPr>
       </w:sdtEndPr>
       <w:sdtContent>
@@ -1180,15 +1182,7 @@
     </w:p>
     <w:p>
       <w:r>
-        <w:t>&lt;</w:t>
-      </w:r>
-      <w:proofErr w:type="gramStart"/>
-      <w:r>
-        <w:t>a</w:t>
-      </w:r>
-      <w:proofErr w:type="gramEnd"/>
-      <w:r>
-        <w:t xml:space="preserve"> faire à la fin &gt;</w:t>
+        <w:t>&lt;a faire à la fin &gt;</w:t>
       </w:r>
     </w:p>
     <w:p>
@@ -1213,13 +1207,724 @@
         <w:t>Interlocuteurs</w:t>
       </w:r>
     </w:p>
+    <w:p/>
     <w:p>
+      <w:pPr>
+        <w:rPr>
+          <w:b/>
+          <w:bCs/>
+          <w:color w:val="135B0D"/>
+          <w:sz w:val="24"/>
+          <w:szCs w:val="24"/>
+        </w:rPr>
+      </w:pPr>
       <w:r>
-        <w:t>&lt; Marc doit faire &gt;</w:t>
+        <w:rPr>
+          <w:b/>
+          <w:bCs/>
+          <w:noProof/>
+          <w:color w:val="135B0D"/>
+          <w:sz w:val="24"/>
+          <w:szCs w:val="24"/>
+        </w:rPr>
+        <w:drawing>
+          <wp:anchor distT="0" distB="0" distL="114300" distR="114300" simplePos="0" relativeHeight="251662336" behindDoc="0" locked="0" layoutInCell="1" allowOverlap="1" wp14:anchorId="724B184A" wp14:editId="4B236E19">
+            <wp:simplePos x="0" y="0"/>
+            <wp:positionH relativeFrom="column">
+              <wp:posOffset>700405</wp:posOffset>
+            </wp:positionH>
+            <wp:positionV relativeFrom="paragraph">
+              <wp:posOffset>8255</wp:posOffset>
+            </wp:positionV>
+            <wp:extent cx="1537280" cy="1209675"/>
+            <wp:effectExtent l="0" t="0" r="6350" b="0"/>
+            <wp:wrapNone/>
+            <wp:docPr id="5" name="Image 5"/>
+            <wp:cNvGraphicFramePr>
+              <a:graphicFrameLocks xmlns:a="http://schemas.openxmlformats.org/drawingml/2006/main" noChangeAspect="1"/>
+            </wp:cNvGraphicFramePr>
+            <a:graphic xmlns:a="http://schemas.openxmlformats.org/drawingml/2006/main">
+              <a:graphicData uri="http://schemas.openxmlformats.org/drawingml/2006/picture">
+                <pic:pic xmlns:pic="http://schemas.openxmlformats.org/drawingml/2006/picture">
+                  <pic:nvPicPr>
+                    <pic:cNvPr id="0" name="Picture 1"/>
+                    <pic:cNvPicPr>
+                      <a:picLocks noChangeAspect="1" noChangeArrowheads="1"/>
+                    </pic:cNvPicPr>
+                  </pic:nvPicPr>
+                  <pic:blipFill>
+                    <a:blip r:embed="rId9" cstate="print">
+                      <a:extLst>
+                        <a:ext uri="{28A0092B-C50C-407E-A947-70E740481C1C}">
+                          <a14:useLocalDpi xmlns:a14="http://schemas.microsoft.com/office/drawing/2010/main" val="0"/>
+                        </a:ext>
+                      </a:extLst>
+                    </a:blip>
+                    <a:srcRect/>
+                    <a:stretch>
+                      <a:fillRect/>
+                    </a:stretch>
+                  </pic:blipFill>
+                  <pic:spPr bwMode="auto">
+                    <a:xfrm>
+                      <a:off x="0" y="0"/>
+                      <a:ext cx="1537280" cy="1209675"/>
+                    </a:xfrm>
+                    <a:prstGeom prst="rect">
+                      <a:avLst/>
+                    </a:prstGeom>
+                    <a:noFill/>
+                    <a:ln>
+                      <a:noFill/>
+                    </a:ln>
+                  </pic:spPr>
+                </pic:pic>
+              </a:graphicData>
+            </a:graphic>
+            <wp14:sizeRelH relativeFrom="margin">
+              <wp14:pctWidth>0</wp14:pctWidth>
+            </wp14:sizeRelH>
+            <wp14:sizeRelV relativeFrom="margin">
+              <wp14:pctHeight>0</wp14:pctHeight>
+            </wp14:sizeRelV>
+          </wp:anchor>
+        </w:drawing>
       </w:r>
       <w:r>
-        <w:t xml:space="preserve"> inspire </w:t>
+        <w:rPr>
+          <w:b/>
+          <w:bCs/>
+          <w:noProof/>
+          <w:color w:val="135B0D"/>
+          <w:sz w:val="24"/>
+          <w:szCs w:val="24"/>
+        </w:rPr>
+        <mc:AlternateContent>
+          <mc:Choice Requires="wps">
+            <w:drawing>
+              <wp:anchor distT="45720" distB="45720" distL="114300" distR="114300" simplePos="0" relativeHeight="251664384" behindDoc="0" locked="0" layoutInCell="1" allowOverlap="1" wp14:anchorId="31AEEF51" wp14:editId="00AA3A51">
+                <wp:simplePos x="0" y="0"/>
+                <wp:positionH relativeFrom="column">
+                  <wp:posOffset>2709545</wp:posOffset>
+                </wp:positionH>
+                <wp:positionV relativeFrom="paragraph">
+                  <wp:posOffset>12065</wp:posOffset>
+                </wp:positionV>
+                <wp:extent cx="2360930" cy="1404620"/>
+                <wp:effectExtent l="0" t="0" r="635" b="5715"/>
+                <wp:wrapSquare wrapText="bothSides"/>
+                <wp:docPr id="217" name="Zone de texte 2"/>
+                <wp:cNvGraphicFramePr>
+                  <a:graphicFrameLocks xmlns:a="http://schemas.openxmlformats.org/drawingml/2006/main"/>
+                </wp:cNvGraphicFramePr>
+                <a:graphic xmlns:a="http://schemas.openxmlformats.org/drawingml/2006/main">
+                  <a:graphicData uri="http://schemas.microsoft.com/office/word/2010/wordprocessingShape">
+                    <wps:wsp>
+                      <wps:cNvSpPr txBox="1">
+                        <a:spLocks noChangeArrowheads="1"/>
+                      </wps:cNvSpPr>
+                      <wps:spPr bwMode="auto">
+                        <a:xfrm>
+                          <a:off x="0" y="0"/>
+                          <a:ext cx="2360930" cy="1404620"/>
+                        </a:xfrm>
+                        <a:prstGeom prst="rect">
+                          <a:avLst/>
+                        </a:prstGeom>
+                        <a:solidFill>
+                          <a:srgbClr val="FFFFFF"/>
+                        </a:solidFill>
+                        <a:ln w="9525">
+                          <a:noFill/>
+                          <a:miter lim="800000"/>
+                          <a:headEnd/>
+                          <a:tailEnd/>
+                        </a:ln>
+                      </wps:spPr>
+                      <wps:txbx>
+                        <w:txbxContent>
+                          <w:p>
+                            <w:pPr>
+                              <w:rPr>
+                                <w:b/>
+                                <w:bCs/>
+                              </w:rPr>
+                            </w:pPr>
+                            <w:r>
+                              <w:rPr>
+                                <w:b/>
+                                <w:bCs/>
+                              </w:rPr>
+                              <w:t>CCI Campus de Colmar</w:t>
+                            </w:r>
+                          </w:p>
+                          <w:p>
+                            <w:pPr>
+                              <w:rPr>
+                                <w:b/>
+                                <w:bCs/>
+                              </w:rPr>
+                            </w:pPr>
+                            <w:r>
+                              <w:rPr>
+                                <w:b/>
+                                <w:bCs/>
+                              </w:rPr>
+                              <w:t>4 rue du Rhin</w:t>
+                            </w:r>
+                          </w:p>
+                          <w:p>
+                            <w:pPr>
+                              <w:rPr>
+                                <w:b/>
+                                <w:bCs/>
+                              </w:rPr>
+                            </w:pPr>
+                            <w:r>
+                              <w:rPr>
+                                <w:b/>
+                                <w:bCs/>
+                              </w:rPr>
+                              <w:t>68000 Colmar</w:t>
+                            </w:r>
+                          </w:p>
+                          <w:p>
+                            <w:pPr>
+                              <w:rPr>
+                                <w:b/>
+                                <w:bCs/>
+                              </w:rPr>
+                            </w:pPr>
+                            <w:r>
+                              <w:rPr>
+                                <w:b/>
+                                <w:bCs/>
+                              </w:rPr>
+                              <w:t>0368672000</w:t>
+                            </w:r>
+                          </w:p>
+                        </w:txbxContent>
+                      </wps:txbx>
+                      <wps:bodyPr rot="0" vert="horz" wrap="square" lIns="91440" tIns="45720" rIns="91440" bIns="45720" anchor="t" anchorCtr="0">
+                        <a:spAutoFit/>
+                      </wps:bodyPr>
+                    </wps:wsp>
+                  </a:graphicData>
+                </a:graphic>
+                <wp14:sizeRelH relativeFrom="margin">
+                  <wp14:pctWidth>40000</wp14:pctWidth>
+                </wp14:sizeRelH>
+                <wp14:sizeRelV relativeFrom="margin">
+                  <wp14:pctHeight>20000</wp14:pctHeight>
+                </wp14:sizeRelV>
+              </wp:anchor>
+            </w:drawing>
+          </mc:Choice>
+          <mc:Fallback>
+            <w:pict>
+              <v:shapetype w14:anchorId="31AEEF51" id="_x0000_t202" coordsize="21600,21600" o:spt="202" path="m,l,21600r21600,l21600,xe">
+                <v:stroke joinstyle="miter"/>
+                <v:path gradientshapeok="t" o:connecttype="rect"/>
+              </v:shapetype>
+              <v:shape id="Zone de texte 2" o:spid="_x0000_s1026" type="#_x0000_t202" style="position:absolute;margin-left:213.35pt;margin-top:.95pt;width:185.9pt;height:110.6pt;z-index:251664384;visibility:visible;mso-wrap-style:square;mso-width-percent:400;mso-height-percent:200;mso-wrap-distance-left:9pt;mso-wrap-distance-top:3.6pt;mso-wrap-distance-right:9pt;mso-wrap-distance-bottom:3.6pt;mso-position-horizontal:absolute;mso-position-horizontal-relative:text;mso-position-vertical:absolute;mso-position-vertical-relative:text;mso-width-percent:400;mso-height-percent:200;mso-width-relative:margin;mso-height-relative:margin;v-text-anchor:top" o:gfxdata="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" stroked="f">
+                <v:textbox style="mso-fit-shape-to-text:t">
+                  <w:txbxContent>
+                    <w:p>
+                      <w:pPr>
+                        <w:rPr>
+                          <w:b/>
+                          <w:bCs/>
+                        </w:rPr>
+                      </w:pPr>
+                      <w:r>
+                        <w:rPr>
+                          <w:b/>
+                          <w:bCs/>
+                        </w:rPr>
+                        <w:t>CCI Campus de Colmar</w:t>
+                      </w:r>
+                    </w:p>
+                    <w:p>
+                      <w:pPr>
+                        <w:rPr>
+                          <w:b/>
+                          <w:bCs/>
+                        </w:rPr>
+                      </w:pPr>
+                      <w:r>
+                        <w:rPr>
+                          <w:b/>
+                          <w:bCs/>
+                        </w:rPr>
+                        <w:t>4 rue du Rhin</w:t>
+                      </w:r>
+                    </w:p>
+                    <w:p>
+                      <w:pPr>
+                        <w:rPr>
+                          <w:b/>
+                          <w:bCs/>
+                        </w:rPr>
+                      </w:pPr>
+                      <w:r>
+                        <w:rPr>
+                          <w:b/>
+                          <w:bCs/>
+                        </w:rPr>
+                        <w:t>68000 Colmar</w:t>
+                      </w:r>
+                    </w:p>
+                    <w:p>
+                      <w:pPr>
+                        <w:rPr>
+                          <w:b/>
+                          <w:bCs/>
+                        </w:rPr>
+                      </w:pPr>
+                      <w:r>
+                        <w:rPr>
+                          <w:b/>
+                          <w:bCs/>
+                        </w:rPr>
+                        <w:t>0368672000</w:t>
+                      </w:r>
+                    </w:p>
+                  </w:txbxContent>
+                </v:textbox>
+                <w10:wrap type="square"/>
+              </v:shape>
+            </w:pict>
+          </mc:Fallback>
+        </mc:AlternateContent>
       </w:r>
+      <w:r>
+        <w:rPr>
+          <w:b/>
+          <w:bCs/>
+          <w:color w:val="135B0D"/>
+          <w:sz w:val="24"/>
+          <w:szCs w:val="24"/>
+        </w:rPr>
+        <w:t>Client :</w:t>
+      </w:r>
+    </w:p>
+    <w:p>
+      <w:pPr>
+        <w:rPr>
+          <w:color w:val="135B0D"/>
+          <w:sz w:val="24"/>
+          <w:szCs w:val="24"/>
+        </w:rPr>
+      </w:pPr>
+    </w:p>
+    <w:p>
+      <w:pPr>
+        <w:rPr>
+          <w:color w:val="135B0D"/>
+          <w:sz w:val="24"/>
+          <w:szCs w:val="24"/>
+        </w:rPr>
+      </w:pPr>
+    </w:p>
+    <w:p>
+      <w:pPr>
+        <w:rPr>
+          <w:color w:val="135B0D"/>
+          <w:sz w:val="24"/>
+          <w:szCs w:val="24"/>
+        </w:rPr>
+      </w:pPr>
+    </w:p>
+    <w:p>
+      <w:pPr>
+        <w:rPr>
+          <w:color w:val="135B0D"/>
+          <w:sz w:val="24"/>
+          <w:szCs w:val="24"/>
+        </w:rPr>
+      </w:pPr>
+    </w:p>
+    <w:p>
+      <w:pPr>
+        <w:rPr>
+          <w:color w:val="135B0D"/>
+          <w:sz w:val="24"/>
+          <w:szCs w:val="24"/>
+        </w:rPr>
+      </w:pPr>
+    </w:p>
+    <w:p>
+      <w:pPr>
+        <w:rPr>
+          <w:b/>
+          <w:bCs/>
+          <w:color w:val="135B0D"/>
+          <w:sz w:val="24"/>
+          <w:szCs w:val="24"/>
+        </w:rPr>
+      </w:pPr>
+      <w:r>
+        <w:rPr>
+          <w:b/>
+          <w:bCs/>
+          <w:noProof/>
+          <w:color w:val="135B0D"/>
+          <w:sz w:val="24"/>
+          <w:szCs w:val="24"/>
+        </w:rPr>
+        <mc:AlternateContent>
+          <mc:Choice Requires="wps">
+            <w:drawing>
+              <wp:anchor distT="45720" distB="45720" distL="114300" distR="114300" simplePos="0" relativeHeight="251666432" behindDoc="0" locked="0" layoutInCell="1" allowOverlap="1" wp14:anchorId="7E9CBE5F" wp14:editId="1A416F18">
+                <wp:simplePos x="0" y="0"/>
+                <wp:positionH relativeFrom="column">
+                  <wp:posOffset>2672080</wp:posOffset>
+                </wp:positionH>
+                <wp:positionV relativeFrom="paragraph">
+                  <wp:posOffset>6985</wp:posOffset>
+                </wp:positionV>
+                <wp:extent cx="2781300" cy="1404620"/>
+                <wp:effectExtent l="0" t="0" r="0" b="2540"/>
+                <wp:wrapSquare wrapText="bothSides"/>
+                <wp:docPr id="9" name="Zone de texte 2"/>
+                <wp:cNvGraphicFramePr>
+                  <a:graphicFrameLocks xmlns:a="http://schemas.openxmlformats.org/drawingml/2006/main"/>
+                </wp:cNvGraphicFramePr>
+                <a:graphic xmlns:a="http://schemas.openxmlformats.org/drawingml/2006/main">
+                  <a:graphicData uri="http://schemas.microsoft.com/office/word/2010/wordprocessingShape">
+                    <wps:wsp>
+                      <wps:cNvSpPr txBox="1">
+                        <a:spLocks noChangeArrowheads="1"/>
+                      </wps:cNvSpPr>
+                      <wps:spPr bwMode="auto">
+                        <a:xfrm>
+                          <a:off x="0" y="0"/>
+                          <a:ext cx="2781300" cy="1404620"/>
+                        </a:xfrm>
+                        <a:prstGeom prst="rect">
+                          <a:avLst/>
+                        </a:prstGeom>
+                        <a:solidFill>
+                          <a:srgbClr val="FFFFFF"/>
+                        </a:solidFill>
+                        <a:ln w="9525">
+                          <a:noFill/>
+                          <a:miter lim="800000"/>
+                          <a:headEnd/>
+                          <a:tailEnd/>
+                        </a:ln>
+                      </wps:spPr>
+                      <wps:txbx>
+                        <w:txbxContent>
+                          <w:p>
+                            <w:pPr>
+                              <w:rPr>
+                                <w:b/>
+                                <w:bCs/>
+                              </w:rPr>
+                            </w:pPr>
+                            <w:r>
+                              <w:rPr>
+                                <w:b/>
+                                <w:bCs/>
+                              </w:rPr>
+                              <w:t>Beauté Naturelle</w:t>
+                            </w:r>
+                          </w:p>
+                          <w:p>
+                            <w:pPr>
+                              <w:rPr>
+                                <w:b/>
+                                <w:bCs/>
+                              </w:rPr>
+                            </w:pPr>
+                          </w:p>
+                          <w:p>
+                            <w:pPr>
+                              <w:rPr>
+                                <w:b/>
+                                <w:bCs/>
+                              </w:rPr>
+                            </w:pPr>
+                            <w:r>
+                              <w:rPr>
+                                <w:b/>
+                                <w:bCs/>
+                              </w:rPr>
+                              <w:t xml:space="preserve">Chef de projet : </w:t>
+                            </w:r>
+                            <w:r>
+                              <w:t>Olivier RAVINSAGA</w:t>
+                            </w:r>
+                          </w:p>
+                          <w:p>
+                            <w:pPr>
+                              <w:rPr>
+                                <w:b/>
+                                <w:bCs/>
+                              </w:rPr>
+                            </w:pPr>
+                            <w:r>
+                              <w:rPr>
+                                <w:b/>
+                                <w:bCs/>
+                              </w:rPr>
+                              <w:t xml:space="preserve">Développeur 1 : </w:t>
+                            </w:r>
+                            <w:r>
+                              <w:t>Steven ROBERT</w:t>
+                            </w:r>
+                          </w:p>
+                          <w:p>
+                            <w:r>
+                              <w:rPr>
+                                <w:b/>
+                                <w:bCs/>
+                              </w:rPr>
+                              <w:t xml:space="preserve">Développeur 2 : </w:t>
+                            </w:r>
+                            <w:r>
+                              <w:t>Morand CLAISSE</w:t>
+                            </w:r>
+                          </w:p>
+                          <w:p>
+                            <w:r>
+                              <w:rPr>
+                                <w:b/>
+                                <w:bCs/>
+                              </w:rPr>
+                              <w:t xml:space="preserve">Développeur 3 : </w:t>
+                            </w:r>
+                            <w:r>
+                              <w:t>Marc CHANTERANNE</w:t>
+                            </w:r>
+                          </w:p>
+                          <w:p>
+                            <w:pPr>
+                              <w:rPr>
+                                <w:b/>
+                                <w:bCs/>
+                              </w:rPr>
+                            </w:pPr>
+                            <w:r>
+                              <w:rPr>
+                                <w:b/>
+                                <w:bCs/>
+                              </w:rPr>
+                              <w:t>(Téléphone ici)</w:t>
+                            </w:r>
+                          </w:p>
+                        </w:txbxContent>
+                      </wps:txbx>
+                      <wps:bodyPr rot="0" vert="horz" wrap="square" lIns="91440" tIns="45720" rIns="91440" bIns="45720" anchor="t" anchorCtr="0">
+                        <a:spAutoFit/>
+                      </wps:bodyPr>
+                    </wps:wsp>
+                  </a:graphicData>
+                </a:graphic>
+                <wp14:sizeRelH relativeFrom="margin">
+                  <wp14:pctWidth>0</wp14:pctWidth>
+                </wp14:sizeRelH>
+                <wp14:sizeRelV relativeFrom="margin">
+                  <wp14:pctHeight>20000</wp14:pctHeight>
+                </wp14:sizeRelV>
+              </wp:anchor>
+            </w:drawing>
+          </mc:Choice>
+          <mc:Fallback>
+            <w:pict>
+              <v:shape w14:anchorId="7E9CBE5F" id="_x0000_s1027" type="#_x0000_t202" style="position:absolute;margin-left:210.4pt;margin-top:.55pt;width:219pt;height:110.6pt;z-index:251666432;visibility:visible;mso-wrap-style:square;mso-width-percent:0;mso-height-percent:200;mso-wrap-distance-left:9pt;mso-wrap-distance-top:3.6pt;mso-wrap-distance-right:9pt;mso-wrap-distance-bottom:3.6pt;mso-position-horizontal:absolute;mso-position-horizontal-relative:text;mso-position-vertical:absolute;mso-position-vertical-relative:text;mso-width-percent:0;mso-height-percent:200;mso-width-relative:margin;mso-height-relative:margin;v-text-anchor:top" o:gfxdata="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" stroked="f">
+                <v:textbox style="mso-fit-shape-to-text:t">
+                  <w:txbxContent>
+                    <w:p>
+                      <w:pPr>
+                        <w:rPr>
+                          <w:b/>
+                          <w:bCs/>
+                        </w:rPr>
+                      </w:pPr>
+                      <w:r>
+                        <w:rPr>
+                          <w:b/>
+                          <w:bCs/>
+                        </w:rPr>
+                        <w:t>Beauté Naturelle</w:t>
+                      </w:r>
+                    </w:p>
+                    <w:p>
+                      <w:pPr>
+                        <w:rPr>
+                          <w:b/>
+                          <w:bCs/>
+                        </w:rPr>
+                      </w:pPr>
+                    </w:p>
+                    <w:p>
+                      <w:pPr>
+                        <w:rPr>
+                          <w:b/>
+                          <w:bCs/>
+                        </w:rPr>
+                      </w:pPr>
+                      <w:r>
+                        <w:rPr>
+                          <w:b/>
+                          <w:bCs/>
+                        </w:rPr>
+                        <w:t xml:space="preserve">Chef de projet : </w:t>
+                      </w:r>
+                      <w:r>
+                        <w:t>Olivier RAVINSAGA</w:t>
+                      </w:r>
+                    </w:p>
+                    <w:p>
+                      <w:pPr>
+                        <w:rPr>
+                          <w:b/>
+                          <w:bCs/>
+                        </w:rPr>
+                      </w:pPr>
+                      <w:r>
+                        <w:rPr>
+                          <w:b/>
+                          <w:bCs/>
+                        </w:rPr>
+                        <w:t xml:space="preserve">Développeur 1 : </w:t>
+                      </w:r>
+                      <w:r>
+                        <w:t>Steven ROBERT</w:t>
+                      </w:r>
+                    </w:p>
+                    <w:p>
+                      <w:r>
+                        <w:rPr>
+                          <w:b/>
+                          <w:bCs/>
+                        </w:rPr>
+                        <w:t xml:space="preserve">Développeur 2 : </w:t>
+                      </w:r>
+                      <w:r>
+                        <w:t>Morand CLAISSE</w:t>
+                      </w:r>
+                    </w:p>
+                    <w:p>
+                      <w:r>
+                        <w:rPr>
+                          <w:b/>
+                          <w:bCs/>
+                        </w:rPr>
+                        <w:t xml:space="preserve">Développeur 3 : </w:t>
+                      </w:r>
+                      <w:r>
+                        <w:t>Marc CHANTERANNE</w:t>
+                      </w:r>
+                    </w:p>
+                    <w:p>
+                      <w:pPr>
+                        <w:rPr>
+                          <w:b/>
+                          <w:bCs/>
+                        </w:rPr>
+                      </w:pPr>
+                      <w:r>
+                        <w:rPr>
+                          <w:b/>
+                          <w:bCs/>
+                        </w:rPr>
+                        <w:t>(Téléphone ici)</w:t>
+                      </w:r>
+                    </w:p>
+                  </w:txbxContent>
+                </v:textbox>
+                <w10:wrap type="square"/>
+              </v:shape>
+            </w:pict>
+          </mc:Fallback>
+        </mc:AlternateContent>
+      </w:r>
+      <w:r>
+        <w:rPr>
+          <w:b/>
+          <w:bCs/>
+          <w:color w:val="135B0D"/>
+          <w:sz w:val="24"/>
+          <w:szCs w:val="24"/>
+        </w:rPr>
+        <w:t>Prestataire</w:t>
+      </w:r>
+      <w:r>
+        <w:rPr>
+          <w:b/>
+          <w:bCs/>
+          <w:color w:val="135B0D"/>
+          <w:sz w:val="24"/>
+          <w:szCs w:val="24"/>
+        </w:rPr>
+        <w:t> :</w:t>
+      </w:r>
+    </w:p>
+    <w:p>
+      <w:pPr>
+        <w:rPr>
+          <w:color w:val="135B0D"/>
+          <w:sz w:val="24"/>
+          <w:szCs w:val="24"/>
+        </w:rPr>
+      </w:pPr>
+    </w:p>
+    <w:p>
+      <w:pPr>
+        <w:rPr>
+          <w:color w:val="135B0D"/>
+          <w:sz w:val="24"/>
+          <w:szCs w:val="24"/>
+        </w:rPr>
+      </w:pPr>
+    </w:p>
+    <w:p>
+      <w:pPr>
+        <w:rPr>
+          <w:color w:val="135B0D"/>
+          <w:sz w:val="24"/>
+          <w:szCs w:val="24"/>
+        </w:rPr>
+      </w:pPr>
+    </w:p>
+    <w:p>
+      <w:pPr>
+        <w:rPr>
+          <w:color w:val="135B0D"/>
+          <w:sz w:val="24"/>
+          <w:szCs w:val="24"/>
+        </w:rPr>
+      </w:pPr>
+    </w:p>
+    <w:p>
+      <w:pPr>
+        <w:rPr>
+          <w:color w:val="135B0D"/>
+          <w:sz w:val="24"/>
+          <w:szCs w:val="24"/>
+        </w:rPr>
+      </w:pPr>
+    </w:p>
+    <w:p>
+      <w:pPr>
+        <w:rPr>
+          <w:color w:val="135B0D"/>
+          <w:sz w:val="24"/>
+          <w:szCs w:val="24"/>
+        </w:rPr>
+      </w:pPr>
+    </w:p>
+    <w:p>
+      <w:pPr>
+        <w:rPr>
+          <w:color w:val="135B0D"/>
+          <w:sz w:val="24"/>
+          <w:szCs w:val="24"/>
+        </w:rPr>
+      </w:pPr>
     </w:p>
     <w:p>
       <w:pPr>
@@ -1231,21 +1936,335 @@
     </w:p>
     <w:p>
       <w:r>
-        <w:t>&lt; Marc doit faire &gt;</w:t>
+        <w:rPr>
+          <w:b/>
+          <w:bCs/>
+          <w:color w:val="135B0D"/>
+        </w:rPr>
+        <w:t xml:space="preserve">Conformément au planning du projet : </w:t>
       </w:r>
     </w:p>
+    <w:p>
+      <w:pPr>
+        <w:pStyle w:val="Paragraphedeliste"/>
+        <w:numPr>
+          <w:ilvl w:val="0"/>
+          <w:numId w:val="18"/>
+        </w:numPr>
+      </w:pPr>
+      <w:r>
+        <w:rPr>
+          <w:b/>
+          <w:bCs/>
+        </w:rPr>
+        <w:t xml:space="preserve">Rendu du cahier des charges : </w:t>
+      </w:r>
+      <w:r>
+        <w:t>Dimanche 12 Janvier 2020</w:t>
+      </w:r>
+    </w:p>
+    <w:p>
+      <w:pPr>
+        <w:pStyle w:val="Paragraphedeliste"/>
+        <w:numPr>
+          <w:ilvl w:val="0"/>
+          <w:numId w:val="18"/>
+        </w:numPr>
+      </w:pPr>
+      <w:r>
+        <w:rPr>
+          <w:b/>
+          <w:bCs/>
+        </w:rPr>
+        <w:t>Rendu de la base de données en SQL :</w:t>
+      </w:r>
+      <w:r>
+        <w:t xml:space="preserve"> </w:t>
+      </w:r>
+    </w:p>
+    <w:p>
+      <w:pPr>
+        <w:pStyle w:val="Paragraphedeliste"/>
+        <w:numPr>
+          <w:ilvl w:val="0"/>
+          <w:numId w:val="18"/>
+        </w:numPr>
+      </w:pPr>
+      <w:r>
+        <w:rPr>
+          <w:b/>
+          <w:bCs/>
+        </w:rPr>
+        <w:t xml:space="preserve">Rendu du code terminé : </w:t>
+      </w:r>
+      <w:r>
+        <w:t>Mardi 4 Février 2020</w:t>
+      </w:r>
+    </w:p>
+    <w:p>
+      <w:pPr>
+        <w:pStyle w:val="Paragraphedeliste"/>
+        <w:numPr>
+          <w:ilvl w:val="0"/>
+          <w:numId w:val="18"/>
+        </w:numPr>
+      </w:pPr>
+      <w:r>
+        <w:rPr>
+          <w:b/>
+          <w:bCs/>
+        </w:rPr>
+        <w:t>Rendu de la documentation complète du développement :</w:t>
+      </w:r>
+      <w:r>
+        <w:t xml:space="preserve"> Mardi 4 Février 2020</w:t>
+      </w:r>
+    </w:p>
+    <w:p>
+      <w:pPr>
+        <w:pStyle w:val="Paragraphedeliste"/>
+        <w:numPr>
+          <w:ilvl w:val="0"/>
+          <w:numId w:val="18"/>
+        </w:numPr>
+      </w:pPr>
+      <w:r>
+        <w:rPr>
+          <w:b/>
+          <w:bCs/>
+        </w:rPr>
+        <w:t>Rendu des fiches de suivi de chaque membre du groupe :</w:t>
+      </w:r>
+      <w:r>
+        <w:t xml:space="preserve"> Mardi 4 Février 2020</w:t>
+      </w:r>
+    </w:p>
+    <w:p/>
+    <w:p/>
+    <w:p/>
     <w:p>
       <w:pPr>
         <w:pStyle w:val="Titre2"/>
       </w:pPr>
       <w:r>
+        <w:lastRenderedPageBreak/>
         <w:t>Objectif du projet</w:t>
       </w:r>
     </w:p>
     <w:p>
+      <w:pPr>
+        <w:rPr>
+          <w:b/>
+          <w:bCs/>
+          <w:color w:val="135B0D"/>
+        </w:rPr>
+      </w:pPr>
       <w:r>
-        <w:t>&lt; Marc doit faire &gt;</w:t>
+        <w:rPr>
+          <w:b/>
+          <w:bCs/>
+          <w:color w:val="135B0D"/>
+        </w:rPr>
+        <w:t>L’objectif du projet se détermine en plusieurs points distincts :</w:t>
       </w:r>
+    </w:p>
+    <w:p>
+      <w:pPr>
+        <w:pStyle w:val="Paragraphedeliste"/>
+        <w:numPr>
+          <w:ilvl w:val="0"/>
+          <w:numId w:val="19"/>
+        </w:numPr>
+        <w:rPr>
+          <w:b/>
+          <w:bCs/>
+          <w:color w:val="135B0D"/>
+        </w:rPr>
+      </w:pPr>
+      <w:r>
+        <w:rPr>
+          <w:b/>
+          <w:bCs/>
+        </w:rPr>
+        <w:t xml:space="preserve">La création d’une base de données pour le site vitrine : </w:t>
+      </w:r>
+      <w:r>
+        <w:t>Le but est de rendre le site vitrine, à la base statique, dynamique en y ajoutant une base de données utilisateurs et des interactions utilisateurs afin de permettre à chaque utilisateur de se créer un compte, remplir un formulaire, etc…</w:t>
+      </w:r>
+    </w:p>
+    <w:p>
+      <w:pPr>
+        <w:pStyle w:val="Paragraphedeliste"/>
+        <w:numPr>
+          <w:ilvl w:val="0"/>
+          <w:numId w:val="19"/>
+        </w:numPr>
+        <w:rPr>
+          <w:b/>
+          <w:bCs/>
+          <w:color w:val="135B0D"/>
+        </w:rPr>
+      </w:pPr>
+      <w:r>
+        <w:rPr>
+          <w:b/>
+          <w:bCs/>
+        </w:rPr>
+        <w:t>Créer des événements pour le site :</w:t>
+      </w:r>
+      <w:r>
+        <w:rPr>
+          <w:b/>
+          <w:bCs/>
+          <w:color w:val="135B0D"/>
+        </w:rPr>
+        <w:t xml:space="preserve"> </w:t>
+      </w:r>
+      <w:r>
+        <w:t xml:space="preserve">Le but sera de rendre le site web encore plus vivant en y ajoutant des événements spéciaux en rapport avec la boutique </w:t>
+      </w:r>
+      <w:r>
+        <w:rPr>
+          <w:i/>
+          <w:iCs/>
+        </w:rPr>
+        <w:t xml:space="preserve">Beauté Naturelle </w:t>
+      </w:r>
+      <w:r>
+        <w:t>pour informer l’utilisateur de ces différents événements mais également de faire vivre la boutique à travers ces événements.</w:t>
+      </w:r>
+    </w:p>
+    <w:p>
+      <w:pPr>
+        <w:pStyle w:val="Paragraphedeliste"/>
+        <w:numPr>
+          <w:ilvl w:val="0"/>
+          <w:numId w:val="19"/>
+        </w:numPr>
+        <w:rPr>
+          <w:b/>
+          <w:bCs/>
+          <w:color w:val="135B0D"/>
+        </w:rPr>
+      </w:pPr>
+      <w:r>
+        <w:rPr>
+          <w:b/>
+          <w:bCs/>
+        </w:rPr>
+        <w:t>Créer un espace dédié aux utilisateurs :</w:t>
+      </w:r>
+      <w:r>
+        <w:rPr>
+          <w:b/>
+          <w:bCs/>
+          <w:color w:val="135B0D"/>
+        </w:rPr>
+        <w:t xml:space="preserve"> </w:t>
+      </w:r>
+      <w:r>
+        <w:t>Cet espace dédié aux utilisateurs leur permettra de poster des photos en rapport avec la boutique ainsi que de donner des commentaires sous celles-ci afin de créer un espace où les utilisateurs pourront partager leurs expériences entre eux.</w:t>
+      </w:r>
+    </w:p>
+    <w:p>
+      <w:pPr>
+        <w:pStyle w:val="Paragraphedeliste"/>
+        <w:numPr>
+          <w:ilvl w:val="0"/>
+          <w:numId w:val="19"/>
+        </w:numPr>
+        <w:rPr>
+          <w:b/>
+          <w:bCs/>
+          <w:color w:val="135B0D"/>
+        </w:rPr>
+      </w:pPr>
+      <w:r>
+        <w:rPr>
+          <w:b/>
+          <w:bCs/>
+        </w:rPr>
+        <w:t>Donner la possibilité de créer son compte utilisateur et de le gérer :</w:t>
+      </w:r>
+      <w:r>
+        <w:rPr>
+          <w:b/>
+          <w:bCs/>
+          <w:color w:val="135B0D"/>
+        </w:rPr>
+        <w:t xml:space="preserve"> </w:t>
+      </w:r>
+      <w:r>
+        <w:t xml:space="preserve">L’utilisateur pourra également se créer un compte sur le site web de </w:t>
+      </w:r>
+      <w:r>
+        <w:rPr>
+          <w:i/>
+          <w:iCs/>
+        </w:rPr>
+        <w:t>Beauté Naturelle</w:t>
+      </w:r>
+      <w:r>
+        <w:rPr>
+          <w:i/>
+          <w:iCs/>
+        </w:rPr>
+        <w:t xml:space="preserve"> </w:t>
+      </w:r>
+      <w:r>
+        <w:t>qui leur permettra d’accéder à l’espace utilisateur, de prendre ses rendez-vous, de commander en ligne, etc… Il pourra modifier ses données personnelles lui-même et également supprimer son compte s’il ne désire plus en avoir.</w:t>
+      </w:r>
+    </w:p>
+    <w:p>
+      <w:pPr>
+        <w:pStyle w:val="Paragraphedeliste"/>
+        <w:numPr>
+          <w:ilvl w:val="0"/>
+          <w:numId w:val="19"/>
+        </w:numPr>
+        <w:rPr>
+          <w:b/>
+          <w:bCs/>
+          <w:color w:val="135B0D"/>
+        </w:rPr>
+      </w:pPr>
+      <w:r>
+        <w:rPr>
+          <w:b/>
+          <w:bCs/>
+        </w:rPr>
+        <w:t>(Optionnel) Créer une newsletter :</w:t>
+      </w:r>
+      <w:r>
+        <w:rPr>
+          <w:b/>
+          <w:bCs/>
+          <w:color w:val="135B0D"/>
+        </w:rPr>
+        <w:t xml:space="preserve"> </w:t>
+      </w:r>
+      <w:r>
+        <w:t>Pour finir, l’utilisateur pourra s’inscrire à une newsletter lui permettant de recevoir directement sur sa boîte mail des informations provenant du site web pour recevoir les dernières nouveautés produits, les informations des événements, les tarifs qui changent, etc…</w:t>
+      </w:r>
+    </w:p>
+    <w:p>
+      <w:pPr>
+        <w:pStyle w:val="Paragraphedeliste"/>
+        <w:rPr>
+          <w:b/>
+          <w:bCs/>
+        </w:rPr>
+      </w:pPr>
+    </w:p>
+    <w:p>
+      <w:pPr>
+        <w:pStyle w:val="Paragraphedeliste"/>
+        <w:rPr>
+          <w:b/>
+          <w:bCs/>
+          <w:color w:val="135B0D"/>
+        </w:rPr>
+      </w:pPr>
     </w:p>
     <w:p>
       <w:pPr>
@@ -3280,7 +4299,7 @@
         </w:rPr>
         <w:lastRenderedPageBreak/>
         <w:drawing>
-          <wp:anchor distT="0" distB="0" distL="114300" distR="114300" simplePos="0" relativeHeight="251658240" behindDoc="0" locked="0" layoutInCell="1" allowOverlap="1">
+          <wp:anchor distT="0" distB="0" distL="114300" distR="114300" simplePos="0" relativeHeight="251658240" behindDoc="0" locked="0" layoutInCell="1" allowOverlap="1" wp14:anchorId="40BA0B22" wp14:editId="3C49F490">
             <wp:simplePos x="0" y="0"/>
             <wp:positionH relativeFrom="margin">
               <wp:posOffset>624205</wp:posOffset>
@@ -3295,7 +4314,7 @@
             <wp:cNvGraphicFramePr/>
             <a:graphic xmlns:a="http://schemas.openxmlformats.org/drawingml/2006/main">
               <a:graphicData uri="http://schemas.openxmlformats.org/drawingml/2006/diagram">
-                <dgm:relIds xmlns:dgm="http://schemas.openxmlformats.org/drawingml/2006/diagram" xmlns:r="http://schemas.openxmlformats.org/officeDocument/2006/relationships" r:dm="rId9" r:lo="rId10" r:qs="rId11" r:cs="rId12"/>
+                <dgm:relIds xmlns:dgm="http://schemas.openxmlformats.org/drawingml/2006/diagram" xmlns:r="http://schemas.openxmlformats.org/officeDocument/2006/relationships" r:dm="rId10" r:lo="rId11" r:qs="rId12" r:cs="rId13"/>
               </a:graphicData>
             </a:graphic>
             <wp14:sizeRelV relativeFrom="margin">
@@ -3321,7 +4340,7 @@
         <mc:AlternateContent>
           <mc:Choice Requires="wps">
             <w:drawing>
-              <wp:anchor distT="0" distB="0" distL="114300" distR="114300" simplePos="0" relativeHeight="251659264" behindDoc="0" locked="0" layoutInCell="1" allowOverlap="1">
+              <wp:anchor distT="0" distB="0" distL="114300" distR="114300" simplePos="0" relativeHeight="251659264" behindDoc="0" locked="0" layoutInCell="1" allowOverlap="1" wp14:anchorId="7C3810A6" wp14:editId="0DE3B66E">
                 <wp:simplePos x="0" y="0"/>
                 <wp:positionH relativeFrom="column">
                   <wp:posOffset>-23495</wp:posOffset>
@@ -3391,11 +4410,7 @@
           </mc:Choice>
           <mc:Fallback>
             <w:pict>
-              <v:shapetype id="_x0000_t202" coordsize="21600,21600" o:spt="202" path="m,l,21600r21600,l21600,xe">
-                <v:stroke joinstyle="miter"/>
-                <v:path gradientshapeok="t" o:connecttype="rect"/>
-              </v:shapetype>
-              <v:shape id="Zone de texte 7" o:spid="_x0000_s1026" type="#_x0000_t202" style="position:absolute;margin-left:-1.85pt;margin-top:364.1pt;width:84.75pt;height:23.25pt;z-index:251659264;visibility:visible;mso-wrap-style:square;mso-width-percent:0;mso-height-percent:0;mso-wrap-distance-left:9pt;mso-wrap-distance-top:0;mso-wrap-distance-right:9pt;mso-wrap-distance-bottom:0;mso-position-horizontal:absolute;mso-position-horizontal-relative:text;mso-position-vertical:absolute;mso-position-vertical-relative:text;mso-width-percent:0;mso-height-percent:0;mso-width-relative:margin;mso-height-relative:margin;v-text-anchor:top" o:gfxdata="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" fillcolor="#135b0d" stroked="f" strokeweight=".5pt">
+              <v:shape w14:anchorId="7C3810A6" id="Zone de texte 7" o:spid="_x0000_s1028" type="#_x0000_t202" style="position:absolute;margin-left:-1.85pt;margin-top:364.1pt;width:84.75pt;height:23.25pt;z-index:251659264;visibility:visible;mso-wrap-style:square;mso-width-percent:0;mso-height-percent:0;mso-wrap-distance-left:9pt;mso-wrap-distance-top:0;mso-wrap-distance-right:9pt;mso-wrap-distance-bottom:0;mso-position-horizontal:absolute;mso-position-horizontal-relative:text;mso-position-vertical:absolute;mso-position-vertical-relative:text;mso-width-percent:0;mso-height-percent:0;mso-width-relative:margin;mso-height-relative:margin;v-text-anchor:top" o:gfxdata="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" fillcolor="#135b0d" stroked="f" strokeweight=".5pt">
                 <v:textbox>
                   <w:txbxContent>
                     <w:p>
@@ -3426,7 +4441,7 @@
         <mc:AlternateContent>
           <mc:Choice Requires="wps">
             <w:drawing>
-              <wp:anchor distT="0" distB="0" distL="114300" distR="114300" simplePos="0" relativeHeight="251661312" behindDoc="0" locked="0" layoutInCell="1" allowOverlap="1" wp14:anchorId="1483BDA1" wp14:editId="1D0E855C">
+              <wp:anchor distT="0" distB="0" distL="114300" distR="114300" simplePos="0" relativeHeight="251661312" behindDoc="0" locked="0" layoutInCell="1" allowOverlap="1" wp14:anchorId="73DA52D4" wp14:editId="19A88A0D">
                 <wp:simplePos x="0" y="0"/>
                 <wp:positionH relativeFrom="column">
                   <wp:posOffset>-13970</wp:posOffset>
@@ -3502,7 +4517,7 @@
           </mc:Choice>
           <mc:Fallback>
             <w:pict>
-              <v:shape w14:anchorId="1483BDA1" id="Zone de texte 8" o:spid="_x0000_s1027" type="#_x0000_t202" style="position:absolute;margin-left:-1.1pt;margin-top:332.6pt;width:84.75pt;height:23.25pt;z-index:251661312;visibility:visible;mso-wrap-style:square;mso-width-percent:0;mso-height-percent:0;mso-wrap-distance-left:9pt;mso-wrap-distance-top:0;mso-wrap-distance-right:9pt;mso-wrap-distance-bottom:0;mso-position-horizontal:absolute;mso-position-horizontal-relative:text;mso-position-vertical:absolute;mso-position-vertical-relative:text;mso-width-percent:0;mso-height-percent:0;mso-width-relative:margin;mso-height-relative:margin;v-text-anchor:top" o:gfxdata="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" fillcolor="#70ad47 [3209]" stroked="f" strokeweight=".5pt">
+              <v:shape w14:anchorId="73DA52D4" id="Zone de texte 8" o:spid="_x0000_s1029" type="#_x0000_t202" style="position:absolute;margin-left:-1.1pt;margin-top:332.6pt;width:84.75pt;height:23.25pt;z-index:251661312;visibility:visible;mso-wrap-style:square;mso-width-percent:0;mso-height-percent:0;mso-wrap-distance-left:9pt;mso-wrap-distance-top:0;mso-wrap-distance-right:9pt;mso-wrap-distance-bottom:0;mso-position-horizontal:absolute;mso-position-horizontal-relative:text;mso-position-vertical:absolute;mso-position-vertical-relative:text;mso-width-percent:0;mso-height-percent:0;mso-width-relative:margin;mso-height-relative:margin;v-text-anchor:top" o:gfxdata="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" fillcolor="#70ad47 [3209]" stroked="f" strokeweight=".5pt">
                 <v:textbox>
                   <w:txbxContent>
                     <w:p>
@@ -3563,7 +4578,15 @@
       </w:pPr>
       <w:bookmarkStart w:id="5" w:name="_Toc29389633"/>
       <w:r>
-        <w:t>Connection</w:t>
+        <w:t>Conne</w:t>
+      </w:r>
+      <w:r>
+        <w:t>x</w:t>
+      </w:r>
+      <w:bookmarkStart w:id="6" w:name="_GoBack"/>
+      <w:bookmarkEnd w:id="6"/>
+      <w:r>
+        <w:t>ion</w:t>
       </w:r>
       <w:bookmarkEnd w:id="5"/>
     </w:p>
@@ -3588,11 +4611,11 @@
       <w:pPr>
         <w:pStyle w:val="Titre2"/>
       </w:pPr>
-      <w:bookmarkStart w:id="6" w:name="_Toc29389634"/>
+      <w:bookmarkStart w:id="7" w:name="_Toc29389634"/>
       <w:r>
         <w:t>Inscription</w:t>
       </w:r>
-      <w:bookmarkEnd w:id="6"/>
+      <w:bookmarkEnd w:id="7"/>
     </w:p>
     <w:p>
       <w:r>
@@ -3615,11 +4638,11 @@
       <w:pPr>
         <w:pStyle w:val="Titre2"/>
       </w:pPr>
-      <w:bookmarkStart w:id="7" w:name="_Toc29389635"/>
+      <w:bookmarkStart w:id="8" w:name="_Toc29389635"/>
       <w:r>
         <w:t>Événements</w:t>
       </w:r>
-      <w:bookmarkEnd w:id="7"/>
+      <w:bookmarkEnd w:id="8"/>
     </w:p>
     <w:p>
       <w:r>
@@ -3642,11 +4665,11 @@
       <w:pPr>
         <w:pStyle w:val="Titre2"/>
       </w:pPr>
-      <w:bookmarkStart w:id="8" w:name="_Toc29389636"/>
+      <w:bookmarkStart w:id="9" w:name="_Toc29389636"/>
       <w:r>
         <w:t>Backoffice</w:t>
       </w:r>
-      <w:bookmarkEnd w:id="8"/>
+      <w:bookmarkEnd w:id="9"/>
     </w:p>
     <w:p>
       <w:r>
@@ -3689,15 +4712,7 @@
     </w:p>
     <w:p>
       <w:r>
-        <w:t xml:space="preserve">&lt; </w:t>
-      </w:r>
-      <w:proofErr w:type="gramStart"/>
-      <w:r>
-        <w:t>a</w:t>
-      </w:r>
-      <w:proofErr w:type="gramEnd"/>
-      <w:r>
-        <w:t xml:space="preserve"> insérer ici&gt;</w:t>
+        <w:t>&lt; a insérer ici&gt;</w:t>
       </w:r>
     </w:p>
     <w:p>
@@ -3716,15 +4731,7 @@
     </w:p>
     <w:p>
       <w:r>
-        <w:t>&lt;</w:t>
-      </w:r>
-      <w:proofErr w:type="gramStart"/>
-      <w:r>
-        <w:t>à</w:t>
-      </w:r>
-      <w:proofErr w:type="gramEnd"/>
-      <w:r>
-        <w:t xml:space="preserve"> insérer ici &gt;</w:t>
+        <w:t>&lt;à insérer ici &gt;</w:t>
       </w:r>
     </w:p>
     <w:p>
@@ -3732,13 +4739,10 @@
         <w:br w:type="page"/>
       </w:r>
     </w:p>
-    <w:p>
-      <w:bookmarkStart w:id="9" w:name="_GoBack"/>
-      <w:bookmarkEnd w:id="9"/>
-    </w:p>
+    <w:p/>
     <w:sectPr>
-      <w:headerReference w:type="default" r:id="rId14"/>
-      <w:footerReference w:type="default" r:id="rId15"/>
+      <w:headerReference w:type="default" r:id="rId15"/>
+      <w:footerReference w:type="default" r:id="rId16"/>
       <w:pgSz w:w="11906" w:h="16838"/>
       <w:pgMar w:top="1417" w:right="1417" w:bottom="1417" w:left="1417" w:header="708" w:footer="708" w:gutter="0"/>
       <w:cols w:space="708"/>
@@ -3786,6 +4790,7 @@
         <w:docPartUnique/>
       </w:docPartObj>
     </w:sdtPr>
+    <w:sdtEndPr/>
     <w:sdtContent>
       <w:p>
         <w:pPr>
@@ -3811,7 +4816,7 @@
           <mc:AlternateContent>
             <mc:Choice Requires="wps">
               <w:drawing>
-                <wp:anchor distT="0" distB="0" distL="114300" distR="114300" simplePos="0" relativeHeight="251659264" behindDoc="1" locked="0" layoutInCell="1" allowOverlap="1">
+                <wp:anchor distT="0" distB="0" distL="114300" distR="114300" simplePos="0" relativeHeight="251659264" behindDoc="1" locked="0" layoutInCell="1" allowOverlap="1" wp14:anchorId="72E1A5EA" wp14:editId="55A6E776">
                   <wp:simplePos x="0" y="0"/>
                   <wp:positionH relativeFrom="page">
                     <wp:posOffset>19050</wp:posOffset>
@@ -3893,7 +4898,7 @@
           <mc:AlternateContent>
             <mc:Choice Requires="wps">
               <w:drawing>
-                <wp:anchor distT="0" distB="0" distL="114300" distR="114300" simplePos="0" relativeHeight="251661312" behindDoc="1" locked="0" layoutInCell="1" allowOverlap="1" wp14:anchorId="6B2171F9" wp14:editId="7D1E44EE">
+                <wp:anchor distT="0" distB="0" distL="114300" distR="114300" simplePos="0" relativeHeight="251661312" behindDoc="1" locked="0" layoutInCell="1" allowOverlap="1" wp14:anchorId="7F0A719B" wp14:editId="4EB53C0C">
                   <wp:simplePos x="0" y="0"/>
                   <wp:positionH relativeFrom="page">
                     <wp:align>right</wp:align>
@@ -3971,43 +4976,7 @@
             <w:sz w:val="18"/>
             <w:szCs w:val="18"/>
           </w:rPr>
-          <w:t xml:space="preserve">Olivier </w:t>
-        </w:r>
-        <w:proofErr w:type="spellStart"/>
-        <w:r>
-          <w:rPr>
-            <w:color w:val="FFFFFF" w:themeColor="background1"/>
-            <w:sz w:val="18"/>
-            <w:szCs w:val="18"/>
-          </w:rPr>
-          <w:t>Ravinasaga</w:t>
-        </w:r>
-        <w:proofErr w:type="spellEnd"/>
-        <w:r>
-          <w:rPr>
-            <w:color w:val="FFFFFF" w:themeColor="background1"/>
-            <w:sz w:val="18"/>
-            <w:szCs w:val="18"/>
-          </w:rPr>
-          <w:t xml:space="preserve"> – Marc </w:t>
-        </w:r>
-        <w:proofErr w:type="spellStart"/>
-        <w:r>
-          <w:rPr>
-            <w:color w:val="FFFFFF" w:themeColor="background1"/>
-            <w:sz w:val="18"/>
-            <w:szCs w:val="18"/>
-          </w:rPr>
-          <w:t>Chanteranne</w:t>
-        </w:r>
-        <w:proofErr w:type="spellEnd"/>
-        <w:r>
-          <w:rPr>
-            <w:color w:val="FFFFFF" w:themeColor="background1"/>
-            <w:sz w:val="18"/>
-            <w:szCs w:val="18"/>
-          </w:rPr>
-          <w:t xml:space="preserve"> – Steven Roberts </w:t>
+          <w:t xml:space="preserve">Olivier Ravinasaga – Marc Chanteranne – Steven Roberts </w:t>
         </w:r>
         <w:r>
           <w:rPr>
@@ -4023,18 +4992,8 @@
             <w:sz w:val="18"/>
             <w:szCs w:val="18"/>
           </w:rPr>
-          <w:t xml:space="preserve">Morand </w:t>
+          <w:t>Morand Claisse</w:t>
         </w:r>
-        <w:proofErr w:type="spellStart"/>
-        <w:r>
-          <w:rPr>
-            <w:color w:val="FFFFFF" w:themeColor="background1"/>
-            <w:sz w:val="18"/>
-            <w:szCs w:val="18"/>
-          </w:rPr>
-          <w:t>Claisse</w:t>
-        </w:r>
-        <w:proofErr w:type="spellEnd"/>
         <w:r>
           <w:rPr>
             <w:color w:val="FFFFFF" w:themeColor="background1"/>
@@ -4203,7 +5162,7 @@
         <w:noProof/>
       </w:rPr>
       <w:drawing>
-        <wp:anchor distT="0" distB="0" distL="114300" distR="114300" simplePos="0" relativeHeight="251658240" behindDoc="0" locked="0" layoutInCell="1" allowOverlap="1">
+        <wp:anchor distT="0" distB="0" distL="114300" distR="114300" simplePos="0" relativeHeight="251658240" behindDoc="0" locked="0" layoutInCell="1" allowOverlap="1" wp14:anchorId="27D75AE8" wp14:editId="0BC72BA2">
           <wp:simplePos x="0" y="0"/>
           <wp:positionH relativeFrom="column">
             <wp:posOffset>-661670</wp:posOffset>
@@ -4471,6 +5430,208 @@
     </w:lvl>
   </w:abstractNum>
   <w:abstractNum w:abstractNumId="2" w15:restartNumberingAfterBreak="0">
+    <w:nsid w:val="1081547E"/>
+    <w:multiLevelType w:val="hybridMultilevel"/>
+    <w:tmpl w:val="2B68ACA0"/>
+    <w:lvl w:ilvl="0" w:tplc="040C000F">
+      <w:start w:val="1"/>
+      <w:numFmt w:val="decimal"/>
+      <w:lvlText w:val="%1."/>
+      <w:lvlJc w:val="left"/>
+      <w:pPr>
+        <w:ind w:left="720" w:hanging="360"/>
+      </w:pPr>
+      <w:rPr>
+        <w:rFonts w:hint="default"/>
+      </w:rPr>
+    </w:lvl>
+    <w:lvl w:ilvl="1" w:tplc="040C0019" w:tentative="1">
+      <w:start w:val="1"/>
+      <w:numFmt w:val="lowerLetter"/>
+      <w:lvlText w:val="%2."/>
+      <w:lvlJc w:val="left"/>
+      <w:pPr>
+        <w:ind w:left="1440" w:hanging="360"/>
+      </w:pPr>
+    </w:lvl>
+    <w:lvl w:ilvl="2" w:tplc="040C001B" w:tentative="1">
+      <w:start w:val="1"/>
+      <w:numFmt w:val="lowerRoman"/>
+      <w:lvlText w:val="%3."/>
+      <w:lvlJc w:val="right"/>
+      <w:pPr>
+        <w:ind w:left="2160" w:hanging="180"/>
+      </w:pPr>
+    </w:lvl>
+    <w:lvl w:ilvl="3" w:tplc="040C000F" w:tentative="1">
+      <w:start w:val="1"/>
+      <w:numFmt w:val="decimal"/>
+      <w:lvlText w:val="%4."/>
+      <w:lvlJc w:val="left"/>
+      <w:pPr>
+        <w:ind w:left="2880" w:hanging="360"/>
+      </w:pPr>
+    </w:lvl>
+    <w:lvl w:ilvl="4" w:tplc="040C0019" w:tentative="1">
+      <w:start w:val="1"/>
+      <w:numFmt w:val="lowerLetter"/>
+      <w:lvlText w:val="%5."/>
+      <w:lvlJc w:val="left"/>
+      <w:pPr>
+        <w:ind w:left="3600" w:hanging="360"/>
+      </w:pPr>
+    </w:lvl>
+    <w:lvl w:ilvl="5" w:tplc="040C001B" w:tentative="1">
+      <w:start w:val="1"/>
+      <w:numFmt w:val="lowerRoman"/>
+      <w:lvlText w:val="%6."/>
+      <w:lvlJc w:val="right"/>
+      <w:pPr>
+        <w:ind w:left="4320" w:hanging="180"/>
+      </w:pPr>
+    </w:lvl>
+    <w:lvl w:ilvl="6" w:tplc="040C000F" w:tentative="1">
+      <w:start w:val="1"/>
+      <w:numFmt w:val="decimal"/>
+      <w:lvlText w:val="%7."/>
+      <w:lvlJc w:val="left"/>
+      <w:pPr>
+        <w:ind w:left="5040" w:hanging="360"/>
+      </w:pPr>
+    </w:lvl>
+    <w:lvl w:ilvl="7" w:tplc="040C0019" w:tentative="1">
+      <w:start w:val="1"/>
+      <w:numFmt w:val="lowerLetter"/>
+      <w:lvlText w:val="%8."/>
+      <w:lvlJc w:val="left"/>
+      <w:pPr>
+        <w:ind w:left="5760" w:hanging="360"/>
+      </w:pPr>
+    </w:lvl>
+    <w:lvl w:ilvl="8" w:tplc="040C001B" w:tentative="1">
+      <w:start w:val="1"/>
+      <w:numFmt w:val="lowerRoman"/>
+      <w:lvlText w:val="%9."/>
+      <w:lvlJc w:val="right"/>
+      <w:pPr>
+        <w:ind w:left="6480" w:hanging="180"/>
+      </w:pPr>
+    </w:lvl>
+  </w:abstractNum>
+  <w:abstractNum w:abstractNumId="3" w15:restartNumberingAfterBreak="0">
+    <w:nsid w:val="302F3E43"/>
+    <w:multiLevelType w:val="hybridMultilevel"/>
+    <w:tmpl w:val="25E63C38"/>
+    <w:lvl w:ilvl="0" w:tplc="60260034">
+      <w:start w:val="3"/>
+      <w:numFmt w:val="bullet"/>
+      <w:lvlText w:val="-"/>
+      <w:lvlJc w:val="left"/>
+      <w:pPr>
+        <w:ind w:left="1065" w:hanging="360"/>
+      </w:pPr>
+      <w:rPr>
+        <w:rFonts w:ascii="Roboto" w:eastAsiaTheme="minorHAnsi" w:hAnsi="Roboto" w:cstheme="minorBidi" w:hint="default"/>
+      </w:rPr>
+    </w:lvl>
+    <w:lvl w:ilvl="1" w:tplc="040C0003" w:tentative="1">
+      <w:start w:val="1"/>
+      <w:numFmt w:val="bullet"/>
+      <w:lvlText w:val="o"/>
+      <w:lvlJc w:val="left"/>
+      <w:pPr>
+        <w:ind w:left="1785" w:hanging="360"/>
+      </w:pPr>
+      <w:rPr>
+        <w:rFonts w:ascii="Courier New" w:hAnsi="Courier New" w:cs="Courier New" w:hint="default"/>
+      </w:rPr>
+    </w:lvl>
+    <w:lvl w:ilvl="2" w:tplc="040C0005" w:tentative="1">
+      <w:start w:val="1"/>
+      <w:numFmt w:val="bullet"/>
+      <w:lvlText w:val=""/>
+      <w:lvlJc w:val="left"/>
+      <w:pPr>
+        <w:ind w:left="2505" w:hanging="360"/>
+      </w:pPr>
+      <w:rPr>
+        <w:rFonts w:ascii="Wingdings" w:hAnsi="Wingdings" w:hint="default"/>
+      </w:rPr>
+    </w:lvl>
+    <w:lvl w:ilvl="3" w:tplc="040C0001" w:tentative="1">
+      <w:start w:val="1"/>
+      <w:numFmt w:val="bullet"/>
+      <w:lvlText w:val=""/>
+      <w:lvlJc w:val="left"/>
+      <w:pPr>
+        <w:ind w:left="3225" w:hanging="360"/>
+      </w:pPr>
+      <w:rPr>
+        <w:rFonts w:ascii="Symbol" w:hAnsi="Symbol" w:hint="default"/>
+      </w:rPr>
+    </w:lvl>
+    <w:lvl w:ilvl="4" w:tplc="040C0003" w:tentative="1">
+      <w:start w:val="1"/>
+      <w:numFmt w:val="bullet"/>
+      <w:lvlText w:val="o"/>
+      <w:lvlJc w:val="left"/>
+      <w:pPr>
+        <w:ind w:left="3945" w:hanging="360"/>
+      </w:pPr>
+      <w:rPr>
+        <w:rFonts w:ascii="Courier New" w:hAnsi="Courier New" w:cs="Courier New" w:hint="default"/>
+      </w:rPr>
+    </w:lvl>
+    <w:lvl w:ilvl="5" w:tplc="040C0005" w:tentative="1">
+      <w:start w:val="1"/>
+      <w:numFmt w:val="bullet"/>
+      <w:lvlText w:val=""/>
+      <w:lvlJc w:val="left"/>
+      <w:pPr>
+        <w:ind w:left="4665" w:hanging="360"/>
+      </w:pPr>
+      <w:rPr>
+        <w:rFonts w:ascii="Wingdings" w:hAnsi="Wingdings" w:hint="default"/>
+      </w:rPr>
+    </w:lvl>
+    <w:lvl w:ilvl="6" w:tplc="040C0001" w:tentative="1">
+      <w:start w:val="1"/>
+      <w:numFmt w:val="bullet"/>
+      <w:lvlText w:val=""/>
+      <w:lvlJc w:val="left"/>
+      <w:pPr>
+        <w:ind w:left="5385" w:hanging="360"/>
+      </w:pPr>
+      <w:rPr>
+        <w:rFonts w:ascii="Symbol" w:hAnsi="Symbol" w:hint="default"/>
+      </w:rPr>
+    </w:lvl>
+    <w:lvl w:ilvl="7" w:tplc="040C0003" w:tentative="1">
+      <w:start w:val="1"/>
+      <w:numFmt w:val="bullet"/>
+      <w:lvlText w:val="o"/>
+      <w:lvlJc w:val="left"/>
+      <w:pPr>
+        <w:ind w:left="6105" w:hanging="360"/>
+      </w:pPr>
+      <w:rPr>
+        <w:rFonts w:ascii="Courier New" w:hAnsi="Courier New" w:cs="Courier New" w:hint="default"/>
+      </w:rPr>
+    </w:lvl>
+    <w:lvl w:ilvl="8" w:tplc="040C0005" w:tentative="1">
+      <w:start w:val="1"/>
+      <w:numFmt w:val="bullet"/>
+      <w:lvlText w:val=""/>
+      <w:lvlJc w:val="left"/>
+      <w:pPr>
+        <w:ind w:left="6825" w:hanging="360"/>
+      </w:pPr>
+      <w:rPr>
+        <w:rFonts w:ascii="Wingdings" w:hAnsi="Wingdings" w:hint="default"/>
+      </w:rPr>
+    </w:lvl>
+  </w:abstractNum>
+  <w:abstractNum w:abstractNumId="4" w15:restartNumberingAfterBreak="0">
     <w:nsid w:val="51753026"/>
     <w:multiLevelType w:val="hybridMultilevel"/>
     <w:tmpl w:val="B6BA6AB8"/>
@@ -4582,7 +5743,120 @@
       </w:rPr>
     </w:lvl>
   </w:abstractNum>
-  <w:abstractNum w:abstractNumId="3" w15:restartNumberingAfterBreak="0">
+  <w:abstractNum w:abstractNumId="5" w15:restartNumberingAfterBreak="0">
+    <w:nsid w:val="58F15E72"/>
+    <w:multiLevelType w:val="hybridMultilevel"/>
+    <w:tmpl w:val="8A52F20E"/>
+    <w:lvl w:ilvl="0" w:tplc="A030D3D8">
+      <w:start w:val="3"/>
+      <w:numFmt w:val="bullet"/>
+      <w:lvlText w:val="-"/>
+      <w:lvlJc w:val="left"/>
+      <w:pPr>
+        <w:ind w:left="1065" w:hanging="360"/>
+      </w:pPr>
+      <w:rPr>
+        <w:rFonts w:ascii="Roboto" w:eastAsiaTheme="minorHAnsi" w:hAnsi="Roboto" w:cstheme="minorBidi" w:hint="default"/>
+      </w:rPr>
+    </w:lvl>
+    <w:lvl w:ilvl="1" w:tplc="040C0003" w:tentative="1">
+      <w:start w:val="1"/>
+      <w:numFmt w:val="bullet"/>
+      <w:lvlText w:val="o"/>
+      <w:lvlJc w:val="left"/>
+      <w:pPr>
+        <w:ind w:left="1785" w:hanging="360"/>
+      </w:pPr>
+      <w:rPr>
+        <w:rFonts w:ascii="Courier New" w:hAnsi="Courier New" w:cs="Courier New" w:hint="default"/>
+      </w:rPr>
+    </w:lvl>
+    <w:lvl w:ilvl="2" w:tplc="040C0005" w:tentative="1">
+      <w:start w:val="1"/>
+      <w:numFmt w:val="bullet"/>
+      <w:lvlText w:val=""/>
+      <w:lvlJc w:val="left"/>
+      <w:pPr>
+        <w:ind w:left="2505" w:hanging="360"/>
+      </w:pPr>
+      <w:rPr>
+        <w:rFonts w:ascii="Wingdings" w:hAnsi="Wingdings" w:hint="default"/>
+      </w:rPr>
+    </w:lvl>
+    <w:lvl w:ilvl="3" w:tplc="040C0001" w:tentative="1">
+      <w:start w:val="1"/>
+      <w:numFmt w:val="bullet"/>
+      <w:lvlText w:val=""/>
+      <w:lvlJc w:val="left"/>
+      <w:pPr>
+        <w:ind w:left="3225" w:hanging="360"/>
+      </w:pPr>
+      <w:rPr>
+        <w:rFonts w:ascii="Symbol" w:hAnsi="Symbol" w:hint="default"/>
+      </w:rPr>
+    </w:lvl>
+    <w:lvl w:ilvl="4" w:tplc="040C0003" w:tentative="1">
+      <w:start w:val="1"/>
+      <w:numFmt w:val="bullet"/>
+      <w:lvlText w:val="o"/>
+      <w:lvlJc w:val="left"/>
+      <w:pPr>
+        <w:ind w:left="3945" w:hanging="360"/>
+      </w:pPr>
+      <w:rPr>
+        <w:rFonts w:ascii="Courier New" w:hAnsi="Courier New" w:cs="Courier New" w:hint="default"/>
+      </w:rPr>
+    </w:lvl>
+    <w:lvl w:ilvl="5" w:tplc="040C0005" w:tentative="1">
+      <w:start w:val="1"/>
+      <w:numFmt w:val="bullet"/>
+      <w:lvlText w:val=""/>
+      <w:lvlJc w:val="left"/>
+      <w:pPr>
+        <w:ind w:left="4665" w:hanging="360"/>
+      </w:pPr>
+      <w:rPr>
+        <w:rFonts w:ascii="Wingdings" w:hAnsi="Wingdings" w:hint="default"/>
+      </w:rPr>
+    </w:lvl>
+    <w:lvl w:ilvl="6" w:tplc="040C0001" w:tentative="1">
+      <w:start w:val="1"/>
+      <w:numFmt w:val="bullet"/>
+      <w:lvlText w:val=""/>
+      <w:lvlJc w:val="left"/>
+      <w:pPr>
+        <w:ind w:left="5385" w:hanging="360"/>
+      </w:pPr>
+      <w:rPr>
+        <w:rFonts w:ascii="Symbol" w:hAnsi="Symbol" w:hint="default"/>
+      </w:rPr>
+    </w:lvl>
+    <w:lvl w:ilvl="7" w:tplc="040C0003" w:tentative="1">
+      <w:start w:val="1"/>
+      <w:numFmt w:val="bullet"/>
+      <w:lvlText w:val="o"/>
+      <w:lvlJc w:val="left"/>
+      <w:pPr>
+        <w:ind w:left="6105" w:hanging="360"/>
+      </w:pPr>
+      <w:rPr>
+        <w:rFonts w:ascii="Courier New" w:hAnsi="Courier New" w:cs="Courier New" w:hint="default"/>
+      </w:rPr>
+    </w:lvl>
+    <w:lvl w:ilvl="8" w:tplc="040C0005" w:tentative="1">
+      <w:start w:val="1"/>
+      <w:numFmt w:val="bullet"/>
+      <w:lvlText w:val=""/>
+      <w:lvlJc w:val="left"/>
+      <w:pPr>
+        <w:ind w:left="6825" w:hanging="360"/>
+      </w:pPr>
+      <w:rPr>
+        <w:rFonts w:ascii="Wingdings" w:hAnsi="Wingdings" w:hint="default"/>
+      </w:rPr>
+    </w:lvl>
+  </w:abstractNum>
+  <w:abstractNum w:abstractNumId="6" w15:restartNumberingAfterBreak="0">
     <w:nsid w:val="5AB802A3"/>
     <w:multiLevelType w:val="hybridMultilevel"/>
     <w:tmpl w:val="E1AAB310"/>
@@ -4694,7 +5968,120 @@
       </w:rPr>
     </w:lvl>
   </w:abstractNum>
-  <w:abstractNum w:abstractNumId="4" w15:restartNumberingAfterBreak="0">
+  <w:abstractNum w:abstractNumId="7" w15:restartNumberingAfterBreak="0">
+    <w:nsid w:val="65E55780"/>
+    <w:multiLevelType w:val="hybridMultilevel"/>
+    <w:tmpl w:val="2D1255DE"/>
+    <w:lvl w:ilvl="0" w:tplc="69A0AA64">
+      <w:start w:val="3"/>
+      <w:numFmt w:val="bullet"/>
+      <w:lvlText w:val="-"/>
+      <w:lvlJc w:val="left"/>
+      <w:pPr>
+        <w:ind w:left="1065" w:hanging="360"/>
+      </w:pPr>
+      <w:rPr>
+        <w:rFonts w:ascii="Roboto" w:eastAsiaTheme="minorHAnsi" w:hAnsi="Roboto" w:cstheme="minorBidi" w:hint="default"/>
+      </w:rPr>
+    </w:lvl>
+    <w:lvl w:ilvl="1" w:tplc="040C0003">
+      <w:start w:val="1"/>
+      <w:numFmt w:val="bullet"/>
+      <w:lvlText w:val="o"/>
+      <w:lvlJc w:val="left"/>
+      <w:pPr>
+        <w:ind w:left="1785" w:hanging="360"/>
+      </w:pPr>
+      <w:rPr>
+        <w:rFonts w:ascii="Courier New" w:hAnsi="Courier New" w:cs="Courier New" w:hint="default"/>
+      </w:rPr>
+    </w:lvl>
+    <w:lvl w:ilvl="2" w:tplc="040C0005" w:tentative="1">
+      <w:start w:val="1"/>
+      <w:numFmt w:val="bullet"/>
+      <w:lvlText w:val=""/>
+      <w:lvlJc w:val="left"/>
+      <w:pPr>
+        <w:ind w:left="2505" w:hanging="360"/>
+      </w:pPr>
+      <w:rPr>
+        <w:rFonts w:ascii="Wingdings" w:hAnsi="Wingdings" w:hint="default"/>
+      </w:rPr>
+    </w:lvl>
+    <w:lvl w:ilvl="3" w:tplc="040C0001" w:tentative="1">
+      <w:start w:val="1"/>
+      <w:numFmt w:val="bullet"/>
+      <w:lvlText w:val=""/>
+      <w:lvlJc w:val="left"/>
+      <w:pPr>
+        <w:ind w:left="3225" w:hanging="360"/>
+      </w:pPr>
+      <w:rPr>
+        <w:rFonts w:ascii="Symbol" w:hAnsi="Symbol" w:hint="default"/>
+      </w:rPr>
+    </w:lvl>
+    <w:lvl w:ilvl="4" w:tplc="040C0003" w:tentative="1">
+      <w:start w:val="1"/>
+      <w:numFmt w:val="bullet"/>
+      <w:lvlText w:val="o"/>
+      <w:lvlJc w:val="left"/>
+      <w:pPr>
+        <w:ind w:left="3945" w:hanging="360"/>
+      </w:pPr>
+      <w:rPr>
+        <w:rFonts w:ascii="Courier New" w:hAnsi="Courier New" w:cs="Courier New" w:hint="default"/>
+      </w:rPr>
+    </w:lvl>
+    <w:lvl w:ilvl="5" w:tplc="040C0005" w:tentative="1">
+      <w:start w:val="1"/>
+      <w:numFmt w:val="bullet"/>
+      <w:lvlText w:val=""/>
+      <w:lvlJc w:val="left"/>
+      <w:pPr>
+        <w:ind w:left="4665" w:hanging="360"/>
+      </w:pPr>
+      <w:rPr>
+        <w:rFonts w:ascii="Wingdings" w:hAnsi="Wingdings" w:hint="default"/>
+      </w:rPr>
+    </w:lvl>
+    <w:lvl w:ilvl="6" w:tplc="040C0001" w:tentative="1">
+      <w:start w:val="1"/>
+      <w:numFmt w:val="bullet"/>
+      <w:lvlText w:val=""/>
+      <w:lvlJc w:val="left"/>
+      <w:pPr>
+        <w:ind w:left="5385" w:hanging="360"/>
+      </w:pPr>
+      <w:rPr>
+        <w:rFonts w:ascii="Symbol" w:hAnsi="Symbol" w:hint="default"/>
+      </w:rPr>
+    </w:lvl>
+    <w:lvl w:ilvl="7" w:tplc="040C0003" w:tentative="1">
+      <w:start w:val="1"/>
+      <w:numFmt w:val="bullet"/>
+      <w:lvlText w:val="o"/>
+      <w:lvlJc w:val="left"/>
+      <w:pPr>
+        <w:ind w:left="6105" w:hanging="360"/>
+      </w:pPr>
+      <w:rPr>
+        <w:rFonts w:ascii="Courier New" w:hAnsi="Courier New" w:cs="Courier New" w:hint="default"/>
+      </w:rPr>
+    </w:lvl>
+    <w:lvl w:ilvl="8" w:tplc="040C0005" w:tentative="1">
+      <w:start w:val="1"/>
+      <w:numFmt w:val="bullet"/>
+      <w:lvlText w:val=""/>
+      <w:lvlJc w:val="left"/>
+      <w:pPr>
+        <w:ind w:left="6825" w:hanging="360"/>
+      </w:pPr>
+      <w:rPr>
+        <w:rFonts w:ascii="Wingdings" w:hAnsi="Wingdings" w:hint="default"/>
+      </w:rPr>
+    </w:lvl>
+  </w:abstractNum>
+  <w:abstractNum w:abstractNumId="8" w15:restartNumberingAfterBreak="0">
     <w:nsid w:val="732526EF"/>
     <w:multiLevelType w:val="hybridMultilevel"/>
     <w:tmpl w:val="B588A506"/>
@@ -4790,7 +6177,7 @@
     </w:lvlOverride>
   </w:num>
   <w:num w:numId="3">
-    <w:abstractNumId w:val="4"/>
+    <w:abstractNumId w:val="8"/>
   </w:num>
   <w:num w:numId="4">
     <w:abstractNumId w:val="0"/>
@@ -4808,10 +6195,10 @@
     <w:abstractNumId w:val="1"/>
   </w:num>
   <w:num w:numId="7">
-    <w:abstractNumId w:val="3"/>
+    <w:abstractNumId w:val="6"/>
   </w:num>
   <w:num w:numId="8">
-    <w:abstractNumId w:val="2"/>
+    <w:abstractNumId w:val="4"/>
   </w:num>
   <w:num w:numId="9">
     <w:abstractNumId w:val="0"/>
@@ -4846,6 +6233,18 @@
       <w:startOverride w:val="1"/>
     </w:lvlOverride>
   </w:num>
+  <w:num w:numId="16">
+    <w:abstractNumId w:val="5"/>
+  </w:num>
+  <w:num w:numId="17">
+    <w:abstractNumId w:val="3"/>
+  </w:num>
+  <w:num w:numId="18">
+    <w:abstractNumId w:val="7"/>
+  </w:num>
+  <w:num w:numId="19">
+    <w:abstractNumId w:val="2"/>
+  </w:num>
 </w:numbering>
 </file>
 
@@ -4866,7 +6265,7 @@
       </w:pPr>
     </w:pPrDefault>
   </w:docDefaults>
-  <w:latentStyles w:defLockedState="0" w:defUIPriority="99" w:defSemiHidden="0" w:defUnhideWhenUsed="0" w:defQFormat="0" w:count="375">
+  <w:latentStyles w:defLockedState="0" w:defUIPriority="99" w:defSemiHidden="0" w:defUnhideWhenUsed="0" w:defQFormat="0" w:count="376">
     <w:lsdException w:name="Normal" w:uiPriority="0" w:qFormat="1"/>
     <w:lsdException w:name="heading 1" w:uiPriority="9" w:qFormat="1"/>
     <w:lsdException w:name="heading 2" w:semiHidden="1" w:uiPriority="9" w:unhideWhenUsed="1" w:qFormat="1"/>
@@ -4972,7 +6371,6 @@
     <w:lsdException w:name="HTML Sample" w:semiHidden="1" w:unhideWhenUsed="1"/>
     <w:lsdException w:name="HTML Typewriter" w:semiHidden="1" w:unhideWhenUsed="1"/>
     <w:lsdException w:name="HTML Variable" w:semiHidden="1" w:unhideWhenUsed="1"/>
-    <w:lsdException w:name="Normal Table" w:semiHidden="1" w:unhideWhenUsed="1"/>
     <w:lsdException w:name="annotation subject" w:semiHidden="1" w:unhideWhenUsed="1"/>
     <w:lsdException w:name="No List" w:semiHidden="1" w:unhideWhenUsed="1"/>
     <w:lsdException w:name="Outline List 1" w:semiHidden="1" w:unhideWhenUsed="1"/>
@@ -5019,10 +6417,8 @@
     <w:lsdException w:name="Table Subtle 2" w:semiHidden="1" w:unhideWhenUsed="1"/>
     <w:lsdException w:name="Table Web 1" w:semiHidden="1" w:unhideWhenUsed="1"/>
     <w:lsdException w:name="Table Web 2" w:semiHidden="1" w:unhideWhenUsed="1"/>
-    <w:lsdException w:name="Table Web 3" w:semiHidden="1" w:unhideWhenUsed="1"/>
     <w:lsdException w:name="Balloon Text" w:semiHidden="1" w:unhideWhenUsed="1"/>
     <w:lsdException w:name="Table Grid" w:uiPriority="39"/>
-    <w:lsdException w:name="Table Theme" w:semiHidden="1" w:unhideWhenUsed="1"/>
     <w:lsdException w:name="Placeholder Text" w:semiHidden="1"/>
     <w:lsdException w:name="No Spacing" w:uiPriority="1" w:qFormat="1"/>
     <w:lsdException w:name="Light Shading" w:uiPriority="60"/>
@@ -5242,6 +6638,7 @@
     <w:lsdException w:name="Smart Hyperlink" w:semiHidden="1" w:unhideWhenUsed="1"/>
     <w:lsdException w:name="Hashtag" w:semiHidden="1" w:unhideWhenUsed="1"/>
     <w:lsdException w:name="Unresolved Mention" w:semiHidden="1" w:unhideWhenUsed="1"/>
+    <w:lsdException w:name="Smart Link" w:semiHidden="1" w:unhideWhenUsed="1"/>
   </w:latentStyles>
   <w:style w:type="paragraph" w:default="1" w:styleId="Normal">
     <w:name w:val="Normal"/>
@@ -9769,7 +11166,7 @@
   <dgm:whole/>
   <dgm:extLst>
     <a:ext uri="http://schemas.microsoft.com/office/drawing/2008/diagram">
-      <dsp:dataModelExt xmlns:dsp="http://schemas.microsoft.com/office/drawing/2008/diagram" relId="rId13" minVer="http://schemas.openxmlformats.org/drawingml/2006/diagram"/>
+      <dsp:dataModelExt xmlns:dsp="http://schemas.microsoft.com/office/drawing/2008/diagram" relId="rId14" minVer="http://schemas.openxmlformats.org/drawingml/2006/diagram"/>
     </a:ext>
   </dgm:extLst>
 </dgm:dataModel>
@@ -18595,7 +19992,7 @@
 </file>
 
 <file path=customXml/itemProps1.xml><?xml version="1.0" encoding="utf-8"?>
-<ds:datastoreItem xmlns:ds="http://schemas.openxmlformats.org/officeDocument/2006/customXml" ds:itemID="{E8A99B30-5F2C-4A90-93CF-43E2A2301EEE}">
+<ds:datastoreItem xmlns:ds="http://schemas.openxmlformats.org/officeDocument/2006/customXml" ds:itemID="{A2425450-4BAE-4F7F-A807-ADB780C32DBF}">
   <ds:schemaRefs>
     <ds:schemaRef ds:uri="http://schemas.openxmlformats.org/officeDocument/2006/bibliography"/>
   </ds:schemaRefs>

</xml_diff>

<commit_message>
Revert "Update cahier des charges.docx"
This reverts commit dba8ca6e3a777fa6aef84cfdaaba7f35d3c40b07.
</commit_message>
<xml_diff>
--- a/1_Analyse/5_Cahier des charges/cahier des charges.docx
+++ b/1_Analyse/5_Cahier des charges/cahier des charges.docx
@@ -3197,12 +3197,6 @@
                 <w:rFonts w:ascii="Roboto Condensed" w:hAnsi="Roboto Condensed"/>
               </w:rPr>
             </w:pPr>
-            <w:r>
-              <w:rPr>
-                <w:rFonts w:ascii="Roboto Condensed" w:hAnsi="Roboto Condensed"/>
-              </w:rPr>
-              <w:t>X</w:t>
-            </w:r>
           </w:p>
         </w:tc>
       </w:tr>
@@ -3223,7 +3217,6 @@
                 <w:b w:val="0"/>
               </w:rPr>
             </w:pPr>
-            <w:bookmarkStart w:id="7" w:name="_GoBack"/>
             <w:r>
               <w:rPr>
                 <w:rFonts w:ascii="Roboto Condensed" w:hAnsi="Roboto Condensed"/>
@@ -3231,7 +3224,6 @@
               </w:rPr>
               <w:t>*Gérer les prestations</w:t>
             </w:r>
-            <w:bookmarkEnd w:id="7"/>
           </w:p>
         </w:tc>
         <w:tc>
@@ -3529,7 +3521,7 @@
       <w:pPr>
         <w:pStyle w:val="Titre1"/>
       </w:pPr>
-      <w:bookmarkStart w:id="8" w:name="_Toc29391000"/>
+      <w:bookmarkStart w:id="7" w:name="_Toc29391000"/>
       <w:r>
         <w:lastRenderedPageBreak/>
         <w:t>Diagramme de</w:t>
@@ -3543,7 +3535,7 @@
       <w:r>
         <w:t>as d’utilisation</w:t>
       </w:r>
-      <w:bookmarkEnd w:id="8"/>
+      <w:bookmarkEnd w:id="7"/>
     </w:p>
     <w:p>
       <w:r>
@@ -3565,7 +3557,7 @@
       <w:pPr>
         <w:pStyle w:val="Titre1"/>
       </w:pPr>
-      <w:bookmarkStart w:id="9" w:name="_Toc29391001"/>
+      <w:bookmarkStart w:id="8" w:name="_Toc29391001"/>
       <w:r>
         <w:rPr>
           <w:noProof/>
@@ -3602,7 +3594,7 @@
       <w:r>
         <w:t>rborescence du site</w:t>
       </w:r>
-      <w:bookmarkEnd w:id="9"/>
+      <w:bookmarkEnd w:id="8"/>
     </w:p>
     <w:p/>
     <w:p>
@@ -3832,7 +3824,7 @@
       <w:pPr>
         <w:pStyle w:val="Titre1"/>
       </w:pPr>
-      <w:bookmarkStart w:id="10" w:name="_Toc29391002"/>
+      <w:bookmarkStart w:id="9" w:name="_Toc29391002"/>
       <w:r>
         <w:lastRenderedPageBreak/>
         <w:t>Maquette</w:t>
@@ -3843,7 +3835,7 @@
       <w:r>
         <w:t xml:space="preserve"> des nouvelles pages</w:t>
       </w:r>
-      <w:bookmarkEnd w:id="10"/>
+      <w:bookmarkEnd w:id="9"/>
     </w:p>
     <w:p>
       <w:pPr>
@@ -3853,11 +3845,11 @@
           <w:numId w:val="5"/>
         </w:numPr>
       </w:pPr>
-      <w:bookmarkStart w:id="11" w:name="_Toc29391003"/>
+      <w:bookmarkStart w:id="10" w:name="_Toc29391003"/>
       <w:r>
         <w:t>Connection</w:t>
       </w:r>
-      <w:bookmarkEnd w:id="11"/>
+      <w:bookmarkEnd w:id="10"/>
     </w:p>
     <w:p>
       <w:r>
@@ -3880,11 +3872,11 @@
       <w:pPr>
         <w:pStyle w:val="Titre2"/>
       </w:pPr>
-      <w:bookmarkStart w:id="12" w:name="_Toc29391004"/>
+      <w:bookmarkStart w:id="11" w:name="_Toc29391004"/>
       <w:r>
         <w:t>Inscription</w:t>
       </w:r>
-      <w:bookmarkEnd w:id="12"/>
+      <w:bookmarkEnd w:id="11"/>
     </w:p>
     <w:p>
       <w:r>
@@ -3907,11 +3899,11 @@
       <w:pPr>
         <w:pStyle w:val="Titre2"/>
       </w:pPr>
-      <w:bookmarkStart w:id="13" w:name="_Toc29391005"/>
+      <w:bookmarkStart w:id="12" w:name="_Toc29391005"/>
       <w:r>
         <w:t>Événements</w:t>
       </w:r>
-      <w:bookmarkEnd w:id="13"/>
+      <w:bookmarkEnd w:id="12"/>
     </w:p>
     <w:p>
       <w:r>
@@ -3934,11 +3926,11 @@
       <w:pPr>
         <w:pStyle w:val="Titre2"/>
       </w:pPr>
-      <w:bookmarkStart w:id="14" w:name="_Toc29391006"/>
+      <w:bookmarkStart w:id="13" w:name="_Toc29391006"/>
       <w:r>
         <w:t>Backoffice</w:t>
       </w:r>
-      <w:bookmarkEnd w:id="14"/>
+      <w:bookmarkEnd w:id="13"/>
     </w:p>
     <w:p>
       <w:r>
@@ -3955,12 +3947,12 @@
       <w:pPr>
         <w:pStyle w:val="Titre1"/>
       </w:pPr>
-      <w:bookmarkStart w:id="15" w:name="_Toc29391007"/>
+      <w:bookmarkStart w:id="14" w:name="_Toc29391007"/>
       <w:r>
         <w:lastRenderedPageBreak/>
         <w:t>Dictionnaire des données</w:t>
       </w:r>
-      <w:bookmarkEnd w:id="15"/>
+      <w:bookmarkEnd w:id="14"/>
     </w:p>
     <w:tbl>
       <w:tblPr>
@@ -8497,12 +8489,12 @@
       <w:pPr>
         <w:pStyle w:val="Titre1"/>
       </w:pPr>
-      <w:bookmarkStart w:id="16" w:name="_Toc29391008"/>
+      <w:bookmarkStart w:id="15" w:name="_Toc29391008"/>
       <w:r>
         <w:lastRenderedPageBreak/>
         <w:t>Modèle Conceptuel de Données</w:t>
       </w:r>
-      <w:bookmarkEnd w:id="16"/>
+      <w:bookmarkEnd w:id="15"/>
     </w:p>
     <w:p>
       <w:pPr>
@@ -8510,15 +8502,16 @@
           <w:noProof/>
         </w:rPr>
       </w:pPr>
+      <w:bookmarkStart w:id="16" w:name="_GoBack"/>
       <w:r>
         <w:rPr>
           <w:noProof/>
         </w:rPr>
         <w:drawing>
-          <wp:inline distT="0" distB="0" distL="0" distR="0" wp14:anchorId="5FFFE21E" wp14:editId="724046A9">
-            <wp:extent cx="5853853" cy="6078547"/>
+          <wp:inline distT="0" distB="0" distL="0" distR="0" wp14:anchorId="1FDBCEE5" wp14:editId="1A52B664">
+            <wp:extent cx="5797278" cy="6019800"/>
             <wp:effectExtent l="0" t="0" r="0" b="0"/>
-            <wp:docPr id="12" name="Graphique 12"/>
+            <wp:docPr id="10" name="Graphique 10"/>
             <wp:cNvGraphicFramePr>
               <a:graphicFrameLocks xmlns:a="http://schemas.openxmlformats.org/drawingml/2006/main" noChangeAspect="1"/>
             </wp:cNvGraphicFramePr>
@@ -8532,9 +8525,6 @@
                   <pic:blipFill>
                     <a:blip r:embed="rId14">
                       <a:extLst>
-                        <a:ext uri="{28A0092B-C50C-407E-A947-70E740481C1C}">
-                          <a14:useLocalDpi xmlns:a14="http://schemas.microsoft.com/office/drawing/2010/main" val="0"/>
-                        </a:ext>
                         <a:ext uri="{96DAC541-7B7A-43D3-8B79-37D633B846F1}">
                           <asvg:svgBlip xmlns:asvg="http://schemas.microsoft.com/office/drawing/2016/SVG/main" r:embed="rId15"/>
                         </a:ext>
@@ -8547,7 +8537,7 @@
                   <pic:spPr>
                     <a:xfrm>
                       <a:off x="0" y="0"/>
-                      <a:ext cx="5853853" cy="6078547"/>
+                      <a:ext cx="5809051" cy="6032025"/>
                     </a:xfrm>
                     <a:prstGeom prst="rect">
                       <a:avLst/>
@@ -8559,6 +8549,7 @@
           </wp:inline>
         </w:drawing>
       </w:r>
+      <w:bookmarkEnd w:id="16"/>
     </w:p>
     <w:p>
       <w:r>
@@ -8640,6 +8631,7 @@
         <w:docPartUnique/>
       </w:docPartObj>
     </w:sdtPr>
+    <w:sdtEndPr/>
     <w:sdtContent>
       <w:p>
         <w:pPr>
@@ -8733,7 +8725,7 @@
             </mc:Choice>
             <mc:Fallback>
               <w:pict>
-                <v:rect w14:anchorId="72299A14" id="Rectangle 3" o:spid="_x0000_s1026" style="position:absolute;margin-left:0;margin-top:-16.5pt;width:597.2pt;height:75.75pt;z-index:-251657216;visibility:visible;mso-wrap-style:square;mso-width-percent:0;mso-height-percent:0;mso-wrap-distance-left:9pt;mso-wrap-distance-top:0;mso-wrap-distance-right:9pt;mso-wrap-distance-bottom:0;mso-position-horizontal:left;mso-position-horizontal-relative:page;mso-position-vertical:absolute;mso-position-vertical-relative:text;mso-width-percent:0;mso-height-percent:0;mso-width-relative:margin;mso-height-relative:margin;v-text-anchor:middle" o:gfxdata="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" fillcolor="#135b0d" stroked="f" strokeweight="1pt">
+                <v:rect w14:anchorId="37F68EFC" id="Rectangle 3" o:spid="_x0000_s1026" style="position:absolute;margin-left:0;margin-top:-16.5pt;width:597.2pt;height:75.75pt;z-index:-251657216;visibility:visible;mso-wrap-style:square;mso-width-percent:0;mso-height-percent:0;mso-wrap-distance-left:9pt;mso-wrap-distance-top:0;mso-wrap-distance-right:9pt;mso-wrap-distance-bottom:0;mso-position-horizontal:left;mso-position-horizontal-relative:page;mso-position-vertical:absolute;mso-position-vertical-relative:text;mso-width-percent:0;mso-height-percent:0;mso-width-relative:margin;mso-height-relative:margin;v-text-anchor:middle" o:gfxdata="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" fillcolor="#135b0d" stroked="f" strokeweight="1pt">
                   <w10:wrap anchorx="page"/>
                 </v:rect>
               </w:pict>
@@ -8818,7 +8810,7 @@
             </mc:Choice>
             <mc:Fallback>
               <w:pict>
-                <v:rect w14:anchorId="5FA7D5A3" id="Rectangle 4" o:spid="_x0000_s1026" style="position:absolute;margin-left:0;margin-top:-24.1pt;width:607.7pt;height:11.25pt;z-index:-251655168;visibility:visible;mso-wrap-style:square;mso-width-percent:0;mso-height-percent:0;mso-wrap-distance-left:9pt;mso-wrap-distance-top:0;mso-wrap-distance-right:9pt;mso-wrap-distance-bottom:0;mso-position-horizontal:left;mso-position-horizontal-relative:page;mso-position-vertical:absolute;mso-position-vertical-relative:text;mso-width-percent:0;mso-height-percent:0;mso-width-relative:margin;mso-height-relative:margin;v-text-anchor:middle" o:gfxdata="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" fillcolor="#70ad47 [3209]" stroked="f" strokeweight="1pt">
+                <v:rect w14:anchorId="78B0D189" id="Rectangle 4" o:spid="_x0000_s1026" style="position:absolute;margin-left:0;margin-top:-24.1pt;width:607.7pt;height:11.25pt;z-index:-251655168;visibility:visible;mso-wrap-style:square;mso-width-percent:0;mso-height-percent:0;mso-wrap-distance-left:9pt;mso-wrap-distance-top:0;mso-wrap-distance-right:9pt;mso-wrap-distance-bottom:0;mso-position-horizontal:left;mso-position-horizontal-relative:page;mso-position-vertical:absolute;mso-position-vertical-relative:text;mso-width-percent:0;mso-height-percent:0;mso-width-relative:margin;mso-height-relative:margin;v-text-anchor:middle" o:gfxdata="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" fillcolor="#70ad47 [3209]" stroked="f" strokeweight="1pt">
                   <w10:wrap anchorx="page"/>
                 </v:rect>
               </w:pict>
@@ -23599,7 +23591,7 @@
 </file>
 
 <file path=customXml/itemProps1.xml><?xml version="1.0" encoding="utf-8"?>
-<ds:datastoreItem xmlns:ds="http://schemas.openxmlformats.org/officeDocument/2006/customXml" ds:itemID="{3D9A7F8D-8E29-49AA-94E3-35EE2198768B}">
+<ds:datastoreItem xmlns:ds="http://schemas.openxmlformats.org/officeDocument/2006/customXml" ds:itemID="{DA6D341B-FA38-4631-BEA8-351017B2651A}">
   <ds:schemaRefs>
     <ds:schemaRef ds:uri="http://schemas.openxmlformats.org/officeDocument/2006/bibliography"/>
   </ds:schemaRefs>

</xml_diff>